<commit_message>
Actualización documentos Víctor Remocoy
</commit_message>
<xml_diff>
--- a/Fase 1/Evidencias Individuales/Remolcoy_Victor_1.2_APT122_DiarioReflexionFase1.docx
+++ b/Fase 1/Evidencias Individuales/Remolcoy_Victor_1.2_APT122_DiarioReflexionFase1.docx
@@ -1,6 +1,6 @@
 
 <file path=word/document.xml><?xml version="1.0" encoding="utf-8"?>
-<w:document xmlns:wpc="http://schemas.microsoft.com/office/word/2010/wordprocessingCanvas" xmlns:cx="http://schemas.microsoft.com/office/drawing/2014/chartex" xmlns:mc="http://schemas.openxmlformats.org/markup-compatibility/2006" xmlns:o="urn:schemas-microsoft-com:office:office" xmlns:r="http://schemas.openxmlformats.org/officeDocument/2006/relationships" xmlns:m="http://schemas.openxmlformats.org/officeDocument/2006/math" xmlns:v="urn:schemas-microsoft-com:vml" xmlns:wp14="http://schemas.microsoft.com/office/word/2010/wordprocessingDrawing" xmlns:wp="http://schemas.openxmlformats.org/drawingml/2006/wordprocessingDrawing" xmlns:w10="urn:schemas-microsoft-com:office:word" xmlns:w="http://schemas.openxmlformats.org/wordprocessingml/2006/main" xmlns:w14="http://schemas.microsoft.com/office/word/2010/wordml" xmlns:w15="http://schemas.microsoft.com/office/word/2012/wordml" xmlns:w16se="http://schemas.microsoft.com/office/word/2015/wordml/symex" xmlns:wpg="http://schemas.microsoft.com/office/word/2010/wordprocessingGroup" xmlns:wpi="http://schemas.microsoft.com/office/word/2010/wordprocessingInk" xmlns:wne="http://schemas.microsoft.com/office/word/2006/wordml" xmlns:wps="http://schemas.microsoft.com/office/word/2010/wordprocessingShape" mc:Ignorable="w14 w15 w16se wp14">
+<w:document xmlns:wpc="http://schemas.microsoft.com/office/word/2010/wordprocessingCanvas" xmlns:cx="http://schemas.microsoft.com/office/drawing/2014/chartex" xmlns:cx1="http://schemas.microsoft.com/office/drawing/2015/9/8/chartex" xmlns:cx2="http://schemas.microsoft.com/office/drawing/2015/10/21/chartex" xmlns:cx3="http://schemas.microsoft.com/office/drawing/2016/5/9/chartex" xmlns:cx4="http://schemas.microsoft.com/office/drawing/2016/5/10/chartex" xmlns:cx5="http://schemas.microsoft.com/office/drawing/2016/5/11/chartex" xmlns:cx6="http://schemas.microsoft.com/office/drawing/2016/5/12/chartex" xmlns:cx7="http://schemas.microsoft.com/office/drawing/2016/5/13/chartex" xmlns:cx8="http://schemas.microsoft.com/office/drawing/2016/5/14/chartex" xmlns:mc="http://schemas.openxmlformats.org/markup-compatibility/2006" xmlns:aink="http://schemas.microsoft.com/office/drawing/2016/ink" xmlns:am3d="http://schemas.microsoft.com/office/drawing/2017/model3d" xmlns:o="urn:schemas-microsoft-com:office:office" xmlns:oel="http://schemas.microsoft.com/office/2019/extlst" xmlns:r="http://schemas.openxmlformats.org/officeDocument/2006/relationships" xmlns:m="http://schemas.openxmlformats.org/officeDocument/2006/math" xmlns:v="urn:schemas-microsoft-com:vml" xmlns:wp14="http://schemas.microsoft.com/office/word/2010/wordprocessingDrawing" xmlns:wp="http://schemas.openxmlformats.org/drawingml/2006/wordprocessingDrawing" xmlns:w10="urn:schemas-microsoft-com:office:word" xmlns:w="http://schemas.openxmlformats.org/wordprocessingml/2006/main" xmlns:w14="http://schemas.microsoft.com/office/word/2010/wordml" xmlns:w15="http://schemas.microsoft.com/office/word/2012/wordml" xmlns:w16cex="http://schemas.microsoft.com/office/word/2018/wordml/cex" xmlns:w16cid="http://schemas.microsoft.com/office/word/2016/wordml/cid" xmlns:w16="http://schemas.microsoft.com/office/word/2018/wordml" xmlns:w16du="http://schemas.microsoft.com/office/word/2023/wordml/word16du" xmlns:w16sdtdh="http://schemas.microsoft.com/office/word/2020/wordml/sdtdatahash" xmlns:w16sdtfl="http://schemas.microsoft.com/office/word/2024/wordml/sdtformatlock" xmlns:w16se="http://schemas.microsoft.com/office/word/2015/wordml/symex" xmlns:wpg="http://schemas.microsoft.com/office/word/2010/wordprocessingGroup" xmlns:wpi="http://schemas.microsoft.com/office/word/2010/wordprocessingInk" xmlns:wne="http://schemas.microsoft.com/office/word/2006/wordml" xmlns:wps="http://schemas.microsoft.com/office/word/2010/wordprocessingShape" mc:Ignorable="w14 w15 w16se w16cid w16 w16cex w16sdtdh w16sdtfl w16du wp14">
   <w:body>
     <w:p/>
     <w:tbl>
@@ -369,6 +369,44 @@
                 <w:szCs w:val="24"/>
               </w:rPr>
             </w:pPr>
+            <w:r>
+              <w:rPr>
+                <w:rFonts w:eastAsiaTheme="majorEastAsia"/>
+                <w:color w:val="767171" w:themeColor="background2" w:themeShade="80"/>
+                <w:sz w:val="24"/>
+                <w:szCs w:val="24"/>
+              </w:rPr>
+              <w:t>Las asignaturas que más me gustaron y se alinean con mis intereses profesionales fueron programación móvil y web. Me apasiona crear soluciones que resuelvan problemas reales, y me motiva especialmente ver que mi trabajo no solo cumple, sino que supera las expectativas del cliente.</w:t>
+            </w:r>
+          </w:p>
+          <w:p>
+            <w:pPr>
+              <w:rPr>
+                <w:rFonts w:eastAsiaTheme="majorEastAsia"/>
+                <w:color w:val="767171" w:themeColor="background2" w:themeShade="80"/>
+                <w:sz w:val="24"/>
+                <w:szCs w:val="24"/>
+              </w:rPr>
+            </w:pPr>
+          </w:p>
+          <w:p>
+            <w:pPr>
+              <w:rPr>
+                <w:rFonts w:eastAsiaTheme="majorEastAsia"/>
+                <w:color w:val="767171" w:themeColor="background2" w:themeShade="80"/>
+                <w:sz w:val="24"/>
+                <w:szCs w:val="24"/>
+              </w:rPr>
+            </w:pPr>
+            <w:r>
+              <w:rPr>
+                <w:rFonts w:eastAsiaTheme="majorEastAsia"/>
+                <w:color w:val="767171" w:themeColor="background2" w:themeShade="80"/>
+                <w:sz w:val="24"/>
+                <w:szCs w:val="24"/>
+              </w:rPr>
+              <w:t>Lo que más disfruto de este campo es el proceso de desarrollo en sí mismo: desde la conceptualización hasta la implementación del código. La mayor satisfacción para mí es ver que la funcionalidad de la solución opera sin errores, lo cual confirma la calidad y el éxito de mi trabajo.</w:t>
+            </w:r>
           </w:p>
           <w:p>
             <w:pPr>
@@ -451,16 +489,62 @@
                 <w:szCs w:val="24"/>
               </w:rPr>
             </w:pPr>
-          </w:p>
-          <w:p>
-            <w:pPr>
+            <w:r>
               <w:rPr>
                 <w:rFonts w:eastAsiaTheme="majorEastAsia"/>
                 <w:color w:val="767171" w:themeColor="background2" w:themeShade="80"/>
                 <w:sz w:val="24"/>
                 <w:szCs w:val="24"/>
               </w:rPr>
-            </w:pPr>
+              <w:t>Las certificaciones obtenidas durante la carrera tienen un gran valor, ya que sirven como una evidencia de las habilidades y conocimientos adquiridos. En un mercado laboral competitivo, una certificación demuestra a futuros empleadores que no solo has cursado una materia, sino que también has superado un proceso de evaluación estandarizado que valida tu competencia en un área específica.</w:t>
+            </w:r>
+          </w:p>
+          <w:p>
+            <w:pPr>
+              <w:rPr>
+                <w:rFonts w:eastAsiaTheme="majorEastAsia"/>
+                <w:color w:val="767171" w:themeColor="background2" w:themeShade="80"/>
+                <w:sz w:val="24"/>
+                <w:szCs w:val="24"/>
+              </w:rPr>
+            </w:pPr>
+          </w:p>
+          <w:p>
+            <w:pPr>
+              <w:rPr>
+                <w:rFonts w:eastAsiaTheme="majorEastAsia"/>
+                <w:color w:val="767171" w:themeColor="background2" w:themeShade="80"/>
+                <w:sz w:val="24"/>
+                <w:szCs w:val="24"/>
+              </w:rPr>
+            </w:pPr>
+            <w:r>
+              <w:rPr>
+                <w:rFonts w:eastAsiaTheme="majorEastAsia"/>
+                <w:color w:val="767171" w:themeColor="background2" w:themeShade="80"/>
+                <w:sz w:val="24"/>
+                <w:szCs w:val="24"/>
+              </w:rPr>
+              <w:t xml:space="preserve">Esto te diferencia de otros candidatos, ya que confirma que </w:t>
+            </w:r>
+            <w:r>
+              <w:rPr>
+                <w:rFonts w:eastAsiaTheme="majorEastAsia"/>
+                <w:color w:val="767171" w:themeColor="background2" w:themeShade="80"/>
+                <w:sz w:val="24"/>
+                <w:szCs w:val="24"/>
+              </w:rPr>
+              <w:t>uno está</w:t>
+            </w:r>
+            <w:r>
+              <w:rPr>
+                <w:rFonts w:eastAsiaTheme="majorEastAsia"/>
+                <w:color w:val="767171" w:themeColor="background2" w:themeShade="80"/>
+                <w:sz w:val="24"/>
+                <w:szCs w:val="24"/>
+              </w:rPr>
+              <w:t xml:space="preserve"> capacitado y listo para aplicar esos conocimientos en un entorno profesional, lo que aumenta tu atractivo y credibilidad.</w:t>
+            </w:r>
           </w:p>
           <w:p>
             <w:pPr>
@@ -641,7 +725,6 @@
                 <w:sz w:val="24"/>
                 <w:szCs w:val="24"/>
               </w:rPr>
-              <w:lastRenderedPageBreak/>
               <w:t xml:space="preserve">2. Revisa las competencias y unidades de competencias correspondientes a cada asignatura de la malla de tu carrera. Marca en </w:t>
             </w:r>
             <w:r>
@@ -798,6 +881,149 @@
                 <w:szCs w:val="24"/>
               </w:rPr>
             </w:pPr>
+            <w:r>
+              <w:rPr>
+                <w:rFonts w:eastAsiaTheme="majorEastAsia"/>
+                <w:color w:val="767171" w:themeColor="background2" w:themeShade="80"/>
+                <w:sz w:val="24"/>
+                <w:szCs w:val="24"/>
+              </w:rPr>
+              <w:t>Mis mayores fortalezas se encuentran en dos áreas clave:</w:t>
+            </w:r>
+          </w:p>
+          <w:p>
+            <w:pPr>
+              <w:tabs>
+                <w:tab w:val="left" w:pos="454"/>
+              </w:tabs>
+              <w:jc w:val="both"/>
+              <w:rPr>
+                <w:rFonts w:eastAsiaTheme="majorEastAsia"/>
+                <w:color w:val="767171" w:themeColor="background2" w:themeShade="80"/>
+                <w:sz w:val="24"/>
+                <w:szCs w:val="24"/>
+              </w:rPr>
+            </w:pPr>
+            <w:r>
+              <w:rPr>
+                <w:rFonts w:eastAsiaTheme="majorEastAsia"/>
+                <w:color w:val="767171" w:themeColor="background2" w:themeShade="80"/>
+                <w:sz w:val="24"/>
+                <w:szCs w:val="24"/>
+              </w:rPr>
+              <w:t>Programación: Me siento muy seguro en este campo, ya que tengo la habilidad de crear soluciones de software que se adaptan de manera precisa a los requerimientos solicitados.</w:t>
+            </w:r>
+          </w:p>
+          <w:p>
+            <w:pPr>
+              <w:tabs>
+                <w:tab w:val="left" w:pos="454"/>
+              </w:tabs>
+              <w:jc w:val="both"/>
+              <w:rPr>
+                <w:rFonts w:eastAsiaTheme="majorEastAsia"/>
+                <w:color w:val="767171" w:themeColor="background2" w:themeShade="80"/>
+                <w:sz w:val="24"/>
+                <w:szCs w:val="24"/>
+              </w:rPr>
+            </w:pPr>
+          </w:p>
+          <w:p>
+            <w:pPr>
+              <w:tabs>
+                <w:tab w:val="left" w:pos="454"/>
+              </w:tabs>
+              <w:jc w:val="both"/>
+              <w:rPr>
+                <w:rFonts w:eastAsiaTheme="majorEastAsia"/>
+                <w:color w:val="767171" w:themeColor="background2" w:themeShade="80"/>
+                <w:sz w:val="24"/>
+                <w:szCs w:val="24"/>
+              </w:rPr>
+            </w:pPr>
+            <w:r>
+              <w:rPr>
+                <w:rFonts w:eastAsiaTheme="majorEastAsia"/>
+                <w:color w:val="767171" w:themeColor="background2" w:themeShade="80"/>
+                <w:sz w:val="24"/>
+                <w:szCs w:val="24"/>
+              </w:rPr>
+              <w:t>Gestión de Proyectos: Considero que tengo un buen manejo en la organización de proyectos, tanto en la planificación de tareas como en la dirección y liderazgo del equipo.</w:t>
+            </w:r>
+          </w:p>
+          <w:p>
+            <w:pPr>
+              <w:tabs>
+                <w:tab w:val="left" w:pos="454"/>
+              </w:tabs>
+              <w:jc w:val="both"/>
+              <w:rPr>
+                <w:rFonts w:eastAsiaTheme="majorEastAsia"/>
+                <w:color w:val="767171" w:themeColor="background2" w:themeShade="80"/>
+                <w:sz w:val="24"/>
+                <w:szCs w:val="24"/>
+              </w:rPr>
+            </w:pPr>
+          </w:p>
+          <w:p>
+            <w:pPr>
+              <w:tabs>
+                <w:tab w:val="left" w:pos="454"/>
+              </w:tabs>
+              <w:jc w:val="both"/>
+              <w:rPr>
+                <w:rFonts w:eastAsiaTheme="majorEastAsia"/>
+                <w:color w:val="767171" w:themeColor="background2" w:themeShade="80"/>
+                <w:sz w:val="24"/>
+                <w:szCs w:val="24"/>
+              </w:rPr>
+            </w:pPr>
+          </w:p>
+          <w:p>
+            <w:pPr>
+              <w:tabs>
+                <w:tab w:val="left" w:pos="454"/>
+              </w:tabs>
+              <w:jc w:val="both"/>
+              <w:rPr>
+                <w:rFonts w:eastAsiaTheme="majorEastAsia"/>
+                <w:color w:val="767171" w:themeColor="background2" w:themeShade="80"/>
+                <w:sz w:val="24"/>
+                <w:szCs w:val="24"/>
+              </w:rPr>
+            </w:pPr>
+            <w:r>
+              <w:rPr>
+                <w:rFonts w:eastAsiaTheme="majorEastAsia"/>
+                <w:color w:val="767171" w:themeColor="background2" w:themeShade="80"/>
+                <w:sz w:val="24"/>
+                <w:szCs w:val="24"/>
+              </w:rPr>
+              <w:t>En cuanto a las áreas que debo fortalecer, identifiqué las siguientes:</w:t>
+            </w:r>
+          </w:p>
+          <w:p>
+            <w:pPr>
+              <w:tabs>
+                <w:tab w:val="left" w:pos="454"/>
+              </w:tabs>
+              <w:jc w:val="both"/>
+              <w:rPr>
+                <w:rFonts w:eastAsiaTheme="majorEastAsia"/>
+                <w:color w:val="767171" w:themeColor="background2" w:themeShade="80"/>
+                <w:sz w:val="24"/>
+                <w:szCs w:val="24"/>
+              </w:rPr>
+            </w:pPr>
+            <w:r>
+              <w:rPr>
+                <w:rFonts w:eastAsiaTheme="majorEastAsia"/>
+                <w:color w:val="767171" w:themeColor="background2" w:themeShade="80"/>
+                <w:sz w:val="24"/>
+                <w:szCs w:val="24"/>
+              </w:rPr>
+              <w:t>Bases de Datos: Si bien poseo conocimientos en el desarrollo de bases de datos, reconozco que me falta profundizar en los detalles y en la capacidad de anticipar escenarios complejos que podrían surgir en el futuro. Necesito mejorar en la previsión de posibles inconvenientes y en la creación de soluciones más robustas y completas.</w:t>
+            </w:r>
           </w:p>
           <w:p>
             <w:pPr>
@@ -991,6 +1217,29 @@
                 <w:b/>
                 <w:bCs/>
                 <w:color w:val="1F4E79" w:themeColor="accent1" w:themeShade="80"/>
+              </w:rPr>
+            </w:pPr>
+          </w:p>
+        </w:tc>
+      </w:tr>
+      <w:tr>
+        <w:trPr>
+          <w:trHeight w:val="440"/>
+        </w:trPr>
+        <w:tc>
+          <w:tcPr>
+            <w:tcW w:w="10076" w:type="dxa"/>
+            <w:shd w:val="clear" w:color="auto" w:fill="DEEAF6" w:themeFill="accent1" w:themeFillTint="33"/>
+            <w:vAlign w:val="center"/>
+          </w:tcPr>
+          <w:p>
+            <w:pPr>
+              <w:jc w:val="both"/>
+              <w:rPr>
+                <w:rFonts w:eastAsiaTheme="majorEastAsia"/>
+                <w:color w:val="767171" w:themeColor="background2" w:themeShade="80"/>
+                <w:sz w:val="24"/>
+                <w:szCs w:val="24"/>
               </w:rPr>
             </w:pPr>
           </w:p>
@@ -1228,62 +1477,15 @@
                 <w:szCs w:val="24"/>
               </w:rPr>
             </w:pPr>
-          </w:p>
-          <w:p>
-            <w:pPr>
-              <w:tabs>
-                <w:tab w:val="left" w:pos="454"/>
-              </w:tabs>
-              <w:jc w:val="both"/>
+            <w:r>
               <w:rPr>
                 <w:rFonts w:eastAsiaTheme="majorEastAsia"/>
                 <w:color w:val="767171" w:themeColor="background2" w:themeShade="80"/>
                 <w:sz w:val="24"/>
                 <w:szCs w:val="24"/>
               </w:rPr>
-            </w:pPr>
-          </w:p>
-          <w:p>
-            <w:pPr>
-              <w:tabs>
-                <w:tab w:val="left" w:pos="454"/>
-              </w:tabs>
-              <w:jc w:val="both"/>
-              <w:rPr>
-                <w:rFonts w:eastAsiaTheme="majorEastAsia"/>
-                <w:color w:val="767171" w:themeColor="background2" w:themeShade="80"/>
-                <w:sz w:val="24"/>
-                <w:szCs w:val="24"/>
-              </w:rPr>
-            </w:pPr>
-          </w:p>
-          <w:p>
-            <w:pPr>
-              <w:tabs>
-                <w:tab w:val="left" w:pos="454"/>
-              </w:tabs>
-              <w:jc w:val="both"/>
-              <w:rPr>
-                <w:rFonts w:eastAsiaTheme="majorEastAsia"/>
-                <w:color w:val="767171" w:themeColor="background2" w:themeShade="80"/>
-                <w:sz w:val="24"/>
-                <w:szCs w:val="24"/>
-              </w:rPr>
-            </w:pPr>
-          </w:p>
-          <w:p>
-            <w:pPr>
-              <w:tabs>
-                <w:tab w:val="left" w:pos="454"/>
-              </w:tabs>
-              <w:jc w:val="both"/>
-              <w:rPr>
-                <w:rFonts w:eastAsiaTheme="majorEastAsia"/>
-                <w:color w:val="767171" w:themeColor="background2" w:themeShade="80"/>
-                <w:sz w:val="24"/>
-                <w:szCs w:val="24"/>
-              </w:rPr>
-            </w:pPr>
+              <w:t>Mis principales intereses profesionales se centran en el desarrollo de software, tanto para plataformas web como móviles. Me apasiona esta área porque me motiva encontrar soluciones a problemas, y me genera una gran satisfacción asegurar que todo el sistema funcione de manera impecable y eficiente.</w:t>
+            </w:r>
           </w:p>
           <w:p>
             <w:pPr>
@@ -1354,6 +1556,35 @@
                 <w:szCs w:val="24"/>
               </w:rPr>
             </w:pPr>
+            <w:r>
+              <w:rPr>
+                <w:rFonts w:eastAsiaTheme="majorEastAsia"/>
+                <w:color w:val="767171" w:themeColor="background2" w:themeShade="80"/>
+                <w:sz w:val="24"/>
+                <w:szCs w:val="24"/>
+              </w:rPr>
+              <w:t xml:space="preserve">Las competencias que más se relacionan con mis intereses profesionales son el Desarrollo de Software (tanto web como móvil), el Análisis de Datos, el Deep </w:t>
+            </w:r>
+            <w:proofErr w:type="spellStart"/>
+            <w:r>
+              <w:rPr>
+                <w:rFonts w:eastAsiaTheme="majorEastAsia"/>
+                <w:color w:val="767171" w:themeColor="background2" w:themeShade="80"/>
+                <w:sz w:val="24"/>
+                <w:szCs w:val="24"/>
+              </w:rPr>
+              <w:t>Learning</w:t>
+            </w:r>
+            <w:proofErr w:type="spellEnd"/>
+            <w:r>
+              <w:rPr>
+                <w:rFonts w:eastAsiaTheme="majorEastAsia"/>
+                <w:color w:val="767171" w:themeColor="background2" w:themeShade="80"/>
+                <w:sz w:val="24"/>
+                <w:szCs w:val="24"/>
+              </w:rPr>
+              <w:t xml:space="preserve"> y la Seguridad en Sistemas.</w:t>
+            </w:r>
           </w:p>
           <w:p>
             <w:pPr>
@@ -1382,48 +1613,15 @@
                 <w:szCs w:val="24"/>
               </w:rPr>
             </w:pPr>
-          </w:p>
-          <w:p>
-            <w:pPr>
-              <w:tabs>
-                <w:tab w:val="left" w:pos="454"/>
-              </w:tabs>
-              <w:jc w:val="both"/>
+            <w:r>
               <w:rPr>
                 <w:rFonts w:eastAsiaTheme="majorEastAsia"/>
                 <w:color w:val="767171" w:themeColor="background2" w:themeShade="80"/>
                 <w:sz w:val="24"/>
                 <w:szCs w:val="24"/>
               </w:rPr>
-            </w:pPr>
-          </w:p>
-          <w:p>
-            <w:pPr>
-              <w:tabs>
-                <w:tab w:val="left" w:pos="454"/>
-              </w:tabs>
-              <w:jc w:val="both"/>
-              <w:rPr>
-                <w:rFonts w:eastAsiaTheme="majorEastAsia"/>
-                <w:color w:val="767171" w:themeColor="background2" w:themeShade="80"/>
-                <w:sz w:val="24"/>
-                <w:szCs w:val="24"/>
-              </w:rPr>
-            </w:pPr>
-          </w:p>
-          <w:p>
-            <w:pPr>
-              <w:tabs>
-                <w:tab w:val="left" w:pos="454"/>
-              </w:tabs>
-              <w:jc w:val="both"/>
-              <w:rPr>
-                <w:rFonts w:eastAsiaTheme="majorEastAsia"/>
-                <w:color w:val="767171" w:themeColor="background2" w:themeShade="80"/>
-                <w:sz w:val="24"/>
-                <w:szCs w:val="24"/>
-              </w:rPr>
-            </w:pPr>
+              <w:t>De todas ellas, siento que la que más debo fortalecer es la Seguridad en Sistemas. Si bien poseo conocimientos básicos en el área, reconozco que es un campo muy amplio y complejo que requiere una constante actualización y aprendizaje. Mi objetivo es profundizar mis habilidades en esta rama para asegurar que mis soluciones cumplan con los más altos estándares de seguridad.</w:t>
+            </w:r>
           </w:p>
           <w:p>
             <w:pPr>
@@ -1508,20 +1706,15 @@
                 <w:szCs w:val="24"/>
               </w:rPr>
             </w:pPr>
-          </w:p>
-          <w:p>
-            <w:pPr>
-              <w:tabs>
-                <w:tab w:val="left" w:pos="454"/>
-              </w:tabs>
-              <w:jc w:val="both"/>
+            <w:r>
               <w:rPr>
                 <w:rFonts w:eastAsiaTheme="majorEastAsia"/>
                 <w:color w:val="767171" w:themeColor="background2" w:themeShade="80"/>
                 <w:sz w:val="24"/>
                 <w:szCs w:val="24"/>
               </w:rPr>
-            </w:pPr>
+              <w:t>En cinco años, me visualizo trabajando como desarrollador de software en una empresa tecnológica de gran envergadura. Mi objetivo es desempeñarme en un rol que me permita trabajar de manera remota, disfrutando de la flexibilidad que este modelo ofrece. Me gustaría seguir construyendo soluciones de software que impacten positivamente y contribuyan al crecimiento de la compañía.</w:t>
+            </w:r>
           </w:p>
           <w:p>
             <w:pPr>
@@ -1630,6 +1823,28 @@
                 <w:b/>
                 <w:bCs/>
                 <w:color w:val="1F4E79" w:themeColor="accent1" w:themeShade="80"/>
+              </w:rPr>
+            </w:pPr>
+          </w:p>
+        </w:tc>
+      </w:tr>
+      <w:tr>
+        <w:trPr>
+          <w:trHeight w:val="440"/>
+        </w:trPr>
+        <w:tc>
+          <w:tcPr>
+            <w:tcW w:w="10076" w:type="dxa"/>
+            <w:shd w:val="clear" w:color="auto" w:fill="DEEAF6" w:themeFill="accent1" w:themeFillTint="33"/>
+            <w:vAlign w:val="center"/>
+          </w:tcPr>
+          <w:p>
+            <w:pPr>
+              <w:rPr>
+                <w:rFonts w:eastAsiaTheme="majorEastAsia"/>
+                <w:color w:val="767171" w:themeColor="background2" w:themeShade="80"/>
+                <w:sz w:val="24"/>
+                <w:szCs w:val="24"/>
               </w:rPr>
             </w:pPr>
           </w:p>
@@ -1743,8 +1958,6 @@
                 <w:szCs w:val="20"/>
               </w:rPr>
             </w:pPr>
-            <w:bookmarkStart w:id="0" w:name="_GoBack"/>
-            <w:bookmarkEnd w:id="0"/>
             <w:r>
               <w:rPr>
                 <w:rFonts w:eastAsiaTheme="majorEastAsia"/>
@@ -1817,20 +2030,33 @@
                 <w:szCs w:val="24"/>
               </w:rPr>
             </w:pPr>
-          </w:p>
-          <w:p>
-            <w:pPr>
-              <w:tabs>
-                <w:tab w:val="left" w:pos="454"/>
-              </w:tabs>
-              <w:jc w:val="both"/>
+            <w:r>
               <w:rPr>
                 <w:rFonts w:eastAsiaTheme="majorEastAsia"/>
                 <w:color w:val="767171" w:themeColor="background2" w:themeShade="80"/>
                 <w:sz w:val="24"/>
                 <w:szCs w:val="24"/>
               </w:rPr>
-            </w:pPr>
+              <w:t xml:space="preserve">Totalmente. El proyecto APT que </w:t>
+            </w:r>
+            <w:r>
+              <w:rPr>
+                <w:rFonts w:eastAsiaTheme="majorEastAsia"/>
+                <w:color w:val="767171" w:themeColor="background2" w:themeShade="80"/>
+                <w:sz w:val="24"/>
+                <w:szCs w:val="24"/>
+              </w:rPr>
+              <w:t>diseñamos</w:t>
+            </w:r>
+            <w:r>
+              <w:rPr>
+                <w:rFonts w:eastAsiaTheme="majorEastAsia"/>
+                <w:color w:val="767171" w:themeColor="background2" w:themeShade="80"/>
+                <w:sz w:val="24"/>
+                <w:szCs w:val="24"/>
+              </w:rPr>
+              <w:t xml:space="preserve"> se alinea por completo con mis proyecciones profesionales. Me interesa el desarrollo de software avanzado, y el hecho de que este proyecto esté orientado a un gran número de clientes, en lugar de a un nicho específico, me permite aplicar y desarrollar habilidades que son cruciales para mi carrera futura. Esto lo hace muy relevante para mis objetivos.</w:t>
+            </w:r>
           </w:p>
           <w:p>
             <w:pPr>
@@ -2213,7 +2439,7 @@
 </file>
 
 <file path=word/endnotes.xml><?xml version="1.0" encoding="utf-8"?>
-<w:endnotes xmlns:wpc="http://schemas.microsoft.com/office/word/2010/wordprocessingCanvas" xmlns:cx="http://schemas.microsoft.com/office/drawing/2014/chartex" xmlns:mc="http://schemas.openxmlformats.org/markup-compatibility/2006" xmlns:o="urn:schemas-microsoft-com:office:office" xmlns:r="http://schemas.openxmlformats.org/officeDocument/2006/relationships" xmlns:m="http://schemas.openxmlformats.org/officeDocument/2006/math" xmlns:v="urn:schemas-microsoft-com:vml" xmlns:wp14="http://schemas.microsoft.com/office/word/2010/wordprocessingDrawing" xmlns:wp="http://schemas.openxmlformats.org/drawingml/2006/wordprocessingDrawing" xmlns:w10="urn:schemas-microsoft-com:office:word" xmlns:w="http://schemas.openxmlformats.org/wordprocessingml/2006/main" xmlns:w14="http://schemas.microsoft.com/office/word/2010/wordml" xmlns:w15="http://schemas.microsoft.com/office/word/2012/wordml" xmlns:w16se="http://schemas.microsoft.com/office/word/2015/wordml/symex" xmlns:wpg="http://schemas.microsoft.com/office/word/2010/wordprocessingGroup" xmlns:wpi="http://schemas.microsoft.com/office/word/2010/wordprocessingInk" xmlns:wne="http://schemas.microsoft.com/office/word/2006/wordml" xmlns:wps="http://schemas.microsoft.com/office/word/2010/wordprocessingShape" mc:Ignorable="w14 w15 w16se wp14">
+<w:endnotes xmlns:wpc="http://schemas.microsoft.com/office/word/2010/wordprocessingCanvas" xmlns:cx="http://schemas.microsoft.com/office/drawing/2014/chartex" xmlns:cx1="http://schemas.microsoft.com/office/drawing/2015/9/8/chartex" xmlns:cx2="http://schemas.microsoft.com/office/drawing/2015/10/21/chartex" xmlns:cx3="http://schemas.microsoft.com/office/drawing/2016/5/9/chartex" xmlns:cx4="http://schemas.microsoft.com/office/drawing/2016/5/10/chartex" xmlns:cx5="http://schemas.microsoft.com/office/drawing/2016/5/11/chartex" xmlns:cx6="http://schemas.microsoft.com/office/drawing/2016/5/12/chartex" xmlns:cx7="http://schemas.microsoft.com/office/drawing/2016/5/13/chartex" xmlns:cx8="http://schemas.microsoft.com/office/drawing/2016/5/14/chartex" xmlns:mc="http://schemas.openxmlformats.org/markup-compatibility/2006" xmlns:aink="http://schemas.microsoft.com/office/drawing/2016/ink" xmlns:am3d="http://schemas.microsoft.com/office/drawing/2017/model3d" xmlns:o="urn:schemas-microsoft-com:office:office" xmlns:oel="http://schemas.microsoft.com/office/2019/extlst" xmlns:r="http://schemas.openxmlformats.org/officeDocument/2006/relationships" xmlns:m="http://schemas.openxmlformats.org/officeDocument/2006/math" xmlns:v="urn:schemas-microsoft-com:vml" xmlns:wp14="http://schemas.microsoft.com/office/word/2010/wordprocessingDrawing" xmlns:wp="http://schemas.openxmlformats.org/drawingml/2006/wordprocessingDrawing" xmlns:w10="urn:schemas-microsoft-com:office:word" xmlns:w="http://schemas.openxmlformats.org/wordprocessingml/2006/main" xmlns:w14="http://schemas.microsoft.com/office/word/2010/wordml" xmlns:w15="http://schemas.microsoft.com/office/word/2012/wordml" xmlns:w16cex="http://schemas.microsoft.com/office/word/2018/wordml/cex" xmlns:w16cid="http://schemas.microsoft.com/office/word/2016/wordml/cid" xmlns:w16="http://schemas.microsoft.com/office/word/2018/wordml" xmlns:w16du="http://schemas.microsoft.com/office/word/2023/wordml/word16du" xmlns:w16sdtdh="http://schemas.microsoft.com/office/word/2020/wordml/sdtdatahash" xmlns:w16sdtfl="http://schemas.microsoft.com/office/word/2024/wordml/sdtformatlock" xmlns:w16se="http://schemas.microsoft.com/office/word/2015/wordml/symex" xmlns:wpg="http://schemas.microsoft.com/office/word/2010/wordprocessingGroup" xmlns:wpi="http://schemas.microsoft.com/office/word/2010/wordprocessingInk" xmlns:wne="http://schemas.microsoft.com/office/word/2006/wordml" xmlns:wps="http://schemas.microsoft.com/office/word/2010/wordprocessingShape" mc:Ignorable="w14 w15 w16se w16cid w16 w16cex w16sdtdh w16sdtfl w16du wp14">
   <w:endnote w:type="separator" w:id="-1">
     <w:p>
       <w:pPr>
@@ -2238,7 +2464,7 @@
 </file>
 
 <file path=word/footer1.xml><?xml version="1.0" encoding="utf-8"?>
-<w:ftr xmlns:wpc="http://schemas.microsoft.com/office/word/2010/wordprocessingCanvas" xmlns:cx="http://schemas.microsoft.com/office/drawing/2014/chartex" xmlns:mc="http://schemas.openxmlformats.org/markup-compatibility/2006" xmlns:o="urn:schemas-microsoft-com:office:office" xmlns:r="http://schemas.openxmlformats.org/officeDocument/2006/relationships" xmlns:m="http://schemas.openxmlformats.org/officeDocument/2006/math" xmlns:v="urn:schemas-microsoft-com:vml" xmlns:wp14="http://schemas.microsoft.com/office/word/2010/wordprocessingDrawing" xmlns:wp="http://schemas.openxmlformats.org/drawingml/2006/wordprocessingDrawing" xmlns:w10="urn:schemas-microsoft-com:office:word" xmlns:w="http://schemas.openxmlformats.org/wordprocessingml/2006/main" xmlns:w14="http://schemas.microsoft.com/office/word/2010/wordml" xmlns:w15="http://schemas.microsoft.com/office/word/2012/wordml" xmlns:w16se="http://schemas.microsoft.com/office/word/2015/wordml/symex" xmlns:wpg="http://schemas.microsoft.com/office/word/2010/wordprocessingGroup" xmlns:wpi="http://schemas.microsoft.com/office/word/2010/wordprocessingInk" xmlns:wne="http://schemas.microsoft.com/office/word/2006/wordml" xmlns:wps="http://schemas.microsoft.com/office/word/2010/wordprocessingShape" mc:Ignorable="w14 w15 w16se wp14">
+<w:ftr xmlns:wpc="http://schemas.microsoft.com/office/word/2010/wordprocessingCanvas" xmlns:cx="http://schemas.microsoft.com/office/drawing/2014/chartex" xmlns:cx1="http://schemas.microsoft.com/office/drawing/2015/9/8/chartex" xmlns:cx2="http://schemas.microsoft.com/office/drawing/2015/10/21/chartex" xmlns:cx3="http://schemas.microsoft.com/office/drawing/2016/5/9/chartex" xmlns:cx4="http://schemas.microsoft.com/office/drawing/2016/5/10/chartex" xmlns:cx5="http://schemas.microsoft.com/office/drawing/2016/5/11/chartex" xmlns:cx6="http://schemas.microsoft.com/office/drawing/2016/5/12/chartex" xmlns:cx7="http://schemas.microsoft.com/office/drawing/2016/5/13/chartex" xmlns:cx8="http://schemas.microsoft.com/office/drawing/2016/5/14/chartex" xmlns:mc="http://schemas.openxmlformats.org/markup-compatibility/2006" xmlns:aink="http://schemas.microsoft.com/office/drawing/2016/ink" xmlns:am3d="http://schemas.microsoft.com/office/drawing/2017/model3d" xmlns:o="urn:schemas-microsoft-com:office:office" xmlns:oel="http://schemas.microsoft.com/office/2019/extlst" xmlns:r="http://schemas.openxmlformats.org/officeDocument/2006/relationships" xmlns:m="http://schemas.openxmlformats.org/officeDocument/2006/math" xmlns:v="urn:schemas-microsoft-com:vml" xmlns:wp14="http://schemas.microsoft.com/office/word/2010/wordprocessingDrawing" xmlns:wp="http://schemas.openxmlformats.org/drawingml/2006/wordprocessingDrawing" xmlns:w10="urn:schemas-microsoft-com:office:word" xmlns:w="http://schemas.openxmlformats.org/wordprocessingml/2006/main" xmlns:w14="http://schemas.microsoft.com/office/word/2010/wordml" xmlns:w15="http://schemas.microsoft.com/office/word/2012/wordml" xmlns:w16cex="http://schemas.microsoft.com/office/word/2018/wordml/cex" xmlns:w16cid="http://schemas.microsoft.com/office/word/2016/wordml/cid" xmlns:w16="http://schemas.microsoft.com/office/word/2018/wordml" xmlns:w16du="http://schemas.microsoft.com/office/word/2023/wordml/word16du" xmlns:w16sdtdh="http://schemas.microsoft.com/office/word/2020/wordml/sdtdatahash" xmlns:w16sdtfl="http://schemas.microsoft.com/office/word/2024/wordml/sdtformatlock" xmlns:w16se="http://schemas.microsoft.com/office/word/2015/wordml/symex" xmlns:wpg="http://schemas.microsoft.com/office/word/2010/wordprocessingGroup" xmlns:wpi="http://schemas.microsoft.com/office/word/2010/wordprocessingInk" xmlns:wne="http://schemas.microsoft.com/office/word/2006/wordml" xmlns:wps="http://schemas.microsoft.com/office/word/2010/wordprocessingShape" mc:Ignorable="w14 w15 w16se w16cid w16 w16cex w16sdtdh w16sdtfl w16du wp14">
   <w:sdt>
     <w:sdtPr>
       <w:id w:val="-937982979"/>
@@ -2247,7 +2473,6 @@
         <w:docPartUnique/>
       </w:docPartObj>
     </w:sdtPr>
-    <w:sdtEndPr/>
     <w:sdtContent>
       <w:p>
         <w:pPr>
@@ -2526,7 +2751,7 @@
 </file>
 
 <file path=word/footnotes.xml><?xml version="1.0" encoding="utf-8"?>
-<w:footnotes xmlns:wpc="http://schemas.microsoft.com/office/word/2010/wordprocessingCanvas" xmlns:cx="http://schemas.microsoft.com/office/drawing/2014/chartex" xmlns:mc="http://schemas.openxmlformats.org/markup-compatibility/2006" xmlns:o="urn:schemas-microsoft-com:office:office" xmlns:r="http://schemas.openxmlformats.org/officeDocument/2006/relationships" xmlns:m="http://schemas.openxmlformats.org/officeDocument/2006/math" xmlns:v="urn:schemas-microsoft-com:vml" xmlns:wp14="http://schemas.microsoft.com/office/word/2010/wordprocessingDrawing" xmlns:wp="http://schemas.openxmlformats.org/drawingml/2006/wordprocessingDrawing" xmlns:w10="urn:schemas-microsoft-com:office:word" xmlns:w="http://schemas.openxmlformats.org/wordprocessingml/2006/main" xmlns:w14="http://schemas.microsoft.com/office/word/2010/wordml" xmlns:w15="http://schemas.microsoft.com/office/word/2012/wordml" xmlns:w16se="http://schemas.microsoft.com/office/word/2015/wordml/symex" xmlns:wpg="http://schemas.microsoft.com/office/word/2010/wordprocessingGroup" xmlns:wpi="http://schemas.microsoft.com/office/word/2010/wordprocessingInk" xmlns:wne="http://schemas.microsoft.com/office/word/2006/wordml" xmlns:wps="http://schemas.microsoft.com/office/word/2010/wordprocessingShape" mc:Ignorable="w14 w15 w16se wp14">
+<w:footnotes xmlns:wpc="http://schemas.microsoft.com/office/word/2010/wordprocessingCanvas" xmlns:cx="http://schemas.microsoft.com/office/drawing/2014/chartex" xmlns:cx1="http://schemas.microsoft.com/office/drawing/2015/9/8/chartex" xmlns:cx2="http://schemas.microsoft.com/office/drawing/2015/10/21/chartex" xmlns:cx3="http://schemas.microsoft.com/office/drawing/2016/5/9/chartex" xmlns:cx4="http://schemas.microsoft.com/office/drawing/2016/5/10/chartex" xmlns:cx5="http://schemas.microsoft.com/office/drawing/2016/5/11/chartex" xmlns:cx6="http://schemas.microsoft.com/office/drawing/2016/5/12/chartex" xmlns:cx7="http://schemas.microsoft.com/office/drawing/2016/5/13/chartex" xmlns:cx8="http://schemas.microsoft.com/office/drawing/2016/5/14/chartex" xmlns:mc="http://schemas.openxmlformats.org/markup-compatibility/2006" xmlns:aink="http://schemas.microsoft.com/office/drawing/2016/ink" xmlns:am3d="http://schemas.microsoft.com/office/drawing/2017/model3d" xmlns:o="urn:schemas-microsoft-com:office:office" xmlns:oel="http://schemas.microsoft.com/office/2019/extlst" xmlns:r="http://schemas.openxmlformats.org/officeDocument/2006/relationships" xmlns:m="http://schemas.openxmlformats.org/officeDocument/2006/math" xmlns:v="urn:schemas-microsoft-com:vml" xmlns:wp14="http://schemas.microsoft.com/office/word/2010/wordprocessingDrawing" xmlns:wp="http://schemas.openxmlformats.org/drawingml/2006/wordprocessingDrawing" xmlns:w10="urn:schemas-microsoft-com:office:word" xmlns:w="http://schemas.openxmlformats.org/wordprocessingml/2006/main" xmlns:w14="http://schemas.microsoft.com/office/word/2010/wordml" xmlns:w15="http://schemas.microsoft.com/office/word/2012/wordml" xmlns:w16cex="http://schemas.microsoft.com/office/word/2018/wordml/cex" xmlns:w16cid="http://schemas.microsoft.com/office/word/2016/wordml/cid" xmlns:w16="http://schemas.microsoft.com/office/word/2018/wordml" xmlns:w16du="http://schemas.microsoft.com/office/word/2023/wordml/word16du" xmlns:w16sdtdh="http://schemas.microsoft.com/office/word/2020/wordml/sdtdatahash" xmlns:w16sdtfl="http://schemas.microsoft.com/office/word/2024/wordml/sdtformatlock" xmlns:w16se="http://schemas.microsoft.com/office/word/2015/wordml/symex" xmlns:wpg="http://schemas.microsoft.com/office/word/2010/wordprocessingGroup" xmlns:wpi="http://schemas.microsoft.com/office/word/2010/wordprocessingInk" xmlns:wne="http://schemas.microsoft.com/office/word/2006/wordml" xmlns:wps="http://schemas.microsoft.com/office/word/2010/wordprocessingShape" mc:Ignorable="w14 w15 w16se w16cid w16 w16cex w16sdtdh w16sdtfl w16du wp14">
   <w:footnote w:type="separator" w:id="-1">
     <w:p>
       <w:pPr>
@@ -2551,7 +2776,7 @@
 </file>
 
 <file path=word/header1.xml><?xml version="1.0" encoding="utf-8"?>
-<w:hdr xmlns:wpc="http://schemas.microsoft.com/office/word/2010/wordprocessingCanvas" xmlns:cx="http://schemas.microsoft.com/office/drawing/2014/chartex" xmlns:mc="http://schemas.openxmlformats.org/markup-compatibility/2006" xmlns:o="urn:schemas-microsoft-com:office:office" xmlns:r="http://schemas.openxmlformats.org/officeDocument/2006/relationships" xmlns:m="http://schemas.openxmlformats.org/officeDocument/2006/math" xmlns:v="urn:schemas-microsoft-com:vml" xmlns:wp14="http://schemas.microsoft.com/office/word/2010/wordprocessingDrawing" xmlns:wp="http://schemas.openxmlformats.org/drawingml/2006/wordprocessingDrawing" xmlns:w10="urn:schemas-microsoft-com:office:word" xmlns:w="http://schemas.openxmlformats.org/wordprocessingml/2006/main" xmlns:w14="http://schemas.microsoft.com/office/word/2010/wordml" xmlns:w15="http://schemas.microsoft.com/office/word/2012/wordml" xmlns:w16se="http://schemas.microsoft.com/office/word/2015/wordml/symex" xmlns:wpg="http://schemas.microsoft.com/office/word/2010/wordprocessingGroup" xmlns:wpi="http://schemas.microsoft.com/office/word/2010/wordprocessingInk" xmlns:wne="http://schemas.microsoft.com/office/word/2006/wordml" xmlns:wps="http://schemas.microsoft.com/office/word/2010/wordprocessingShape" mc:Ignorable="w14 w15 w16se wp14">
+<w:hdr xmlns:wpc="http://schemas.microsoft.com/office/word/2010/wordprocessingCanvas" xmlns:cx="http://schemas.microsoft.com/office/drawing/2014/chartex" xmlns:cx1="http://schemas.microsoft.com/office/drawing/2015/9/8/chartex" xmlns:cx2="http://schemas.microsoft.com/office/drawing/2015/10/21/chartex" xmlns:cx3="http://schemas.microsoft.com/office/drawing/2016/5/9/chartex" xmlns:cx4="http://schemas.microsoft.com/office/drawing/2016/5/10/chartex" xmlns:cx5="http://schemas.microsoft.com/office/drawing/2016/5/11/chartex" xmlns:cx6="http://schemas.microsoft.com/office/drawing/2016/5/12/chartex" xmlns:cx7="http://schemas.microsoft.com/office/drawing/2016/5/13/chartex" xmlns:cx8="http://schemas.microsoft.com/office/drawing/2016/5/14/chartex" xmlns:mc="http://schemas.openxmlformats.org/markup-compatibility/2006" xmlns:aink="http://schemas.microsoft.com/office/drawing/2016/ink" xmlns:am3d="http://schemas.microsoft.com/office/drawing/2017/model3d" xmlns:o="urn:schemas-microsoft-com:office:office" xmlns:oel="http://schemas.microsoft.com/office/2019/extlst" xmlns:r="http://schemas.openxmlformats.org/officeDocument/2006/relationships" xmlns:m="http://schemas.openxmlformats.org/officeDocument/2006/math" xmlns:v="urn:schemas-microsoft-com:vml" xmlns:wp14="http://schemas.microsoft.com/office/word/2010/wordprocessingDrawing" xmlns:wp="http://schemas.openxmlformats.org/drawingml/2006/wordprocessingDrawing" xmlns:w10="urn:schemas-microsoft-com:office:word" xmlns:w="http://schemas.openxmlformats.org/wordprocessingml/2006/main" xmlns:w14="http://schemas.microsoft.com/office/word/2010/wordml" xmlns:w15="http://schemas.microsoft.com/office/word/2012/wordml" xmlns:w16cex="http://schemas.microsoft.com/office/word/2018/wordml/cex" xmlns:w16cid="http://schemas.microsoft.com/office/word/2016/wordml/cid" xmlns:w16="http://schemas.microsoft.com/office/word/2018/wordml" xmlns:w16du="http://schemas.microsoft.com/office/word/2023/wordml/word16du" xmlns:w16sdtdh="http://schemas.microsoft.com/office/word/2020/wordml/sdtdatahash" xmlns:w16sdtfl="http://schemas.microsoft.com/office/word/2024/wordml/sdtformatlock" xmlns:w16se="http://schemas.microsoft.com/office/word/2015/wordml/symex" xmlns:wpg="http://schemas.microsoft.com/office/word/2010/wordprocessingGroup" xmlns:wpi="http://schemas.microsoft.com/office/word/2010/wordprocessingInk" xmlns:wne="http://schemas.microsoft.com/office/word/2006/wordml" xmlns:wps="http://schemas.microsoft.com/office/word/2010/wordprocessingShape" mc:Ignorable="w14 w15 w16se w16cid w16 w16cex w16sdtdh w16sdtfl w16du wp14">
   <w:tbl>
     <w:tblPr>
       <w:tblStyle w:val="Tablaconcuadrcula"/>
@@ -2721,7 +2946,7 @@
 </file>
 
 <file path=word/header2.xml><?xml version="1.0" encoding="utf-8"?>
-<w:hdr xmlns:wpc="http://schemas.microsoft.com/office/word/2010/wordprocessingCanvas" xmlns:cx="http://schemas.microsoft.com/office/drawing/2014/chartex" xmlns:mc="http://schemas.openxmlformats.org/markup-compatibility/2006" xmlns:o="urn:schemas-microsoft-com:office:office" xmlns:r="http://schemas.openxmlformats.org/officeDocument/2006/relationships" xmlns:m="http://schemas.openxmlformats.org/officeDocument/2006/math" xmlns:v="urn:schemas-microsoft-com:vml" xmlns:wp14="http://schemas.microsoft.com/office/word/2010/wordprocessingDrawing" xmlns:wp="http://schemas.openxmlformats.org/drawingml/2006/wordprocessingDrawing" xmlns:w10="urn:schemas-microsoft-com:office:word" xmlns:w="http://schemas.openxmlformats.org/wordprocessingml/2006/main" xmlns:w14="http://schemas.microsoft.com/office/word/2010/wordml" xmlns:w15="http://schemas.microsoft.com/office/word/2012/wordml" xmlns:w16se="http://schemas.microsoft.com/office/word/2015/wordml/symex" xmlns:wpg="http://schemas.microsoft.com/office/word/2010/wordprocessingGroup" xmlns:wpi="http://schemas.microsoft.com/office/word/2010/wordprocessingInk" xmlns:wne="http://schemas.microsoft.com/office/word/2006/wordml" xmlns:wps="http://schemas.microsoft.com/office/word/2010/wordprocessingShape" mc:Ignorable="w14 w15 w16se wp14">
+<w:hdr xmlns:wpc="http://schemas.microsoft.com/office/word/2010/wordprocessingCanvas" xmlns:cx="http://schemas.microsoft.com/office/drawing/2014/chartex" xmlns:cx1="http://schemas.microsoft.com/office/drawing/2015/9/8/chartex" xmlns:cx2="http://schemas.microsoft.com/office/drawing/2015/10/21/chartex" xmlns:cx3="http://schemas.microsoft.com/office/drawing/2016/5/9/chartex" xmlns:cx4="http://schemas.microsoft.com/office/drawing/2016/5/10/chartex" xmlns:cx5="http://schemas.microsoft.com/office/drawing/2016/5/11/chartex" xmlns:cx6="http://schemas.microsoft.com/office/drawing/2016/5/12/chartex" xmlns:cx7="http://schemas.microsoft.com/office/drawing/2016/5/13/chartex" xmlns:cx8="http://schemas.microsoft.com/office/drawing/2016/5/14/chartex" xmlns:mc="http://schemas.openxmlformats.org/markup-compatibility/2006" xmlns:aink="http://schemas.microsoft.com/office/drawing/2016/ink" xmlns:am3d="http://schemas.microsoft.com/office/drawing/2017/model3d" xmlns:o="urn:schemas-microsoft-com:office:office" xmlns:oel="http://schemas.microsoft.com/office/2019/extlst" xmlns:r="http://schemas.openxmlformats.org/officeDocument/2006/relationships" xmlns:m="http://schemas.openxmlformats.org/officeDocument/2006/math" xmlns:v="urn:schemas-microsoft-com:vml" xmlns:wp14="http://schemas.microsoft.com/office/word/2010/wordprocessingDrawing" xmlns:wp="http://schemas.openxmlformats.org/drawingml/2006/wordprocessingDrawing" xmlns:w10="urn:schemas-microsoft-com:office:word" xmlns:w="http://schemas.openxmlformats.org/wordprocessingml/2006/main" xmlns:w14="http://schemas.microsoft.com/office/word/2010/wordml" xmlns:w15="http://schemas.microsoft.com/office/word/2012/wordml" xmlns:w16cex="http://schemas.microsoft.com/office/word/2018/wordml/cex" xmlns:w16cid="http://schemas.microsoft.com/office/word/2016/wordml/cid" xmlns:w16="http://schemas.microsoft.com/office/word/2018/wordml" xmlns:w16du="http://schemas.microsoft.com/office/word/2023/wordml/word16du" xmlns:w16sdtdh="http://schemas.microsoft.com/office/word/2020/wordml/sdtdatahash" xmlns:w16sdtfl="http://schemas.microsoft.com/office/word/2024/wordml/sdtformatlock" xmlns:w16se="http://schemas.microsoft.com/office/word/2015/wordml/symex" xmlns:wpg="http://schemas.microsoft.com/office/word/2010/wordprocessingGroup" xmlns:wpi="http://schemas.microsoft.com/office/word/2010/wordprocessingInk" xmlns:wne="http://schemas.microsoft.com/office/word/2006/wordml" xmlns:wps="http://schemas.microsoft.com/office/word/2010/wordprocessingShape" mc:Ignorable="w14 w15 w16se w16cid w16 w16cex w16sdtdh w16sdtfl w16du wp14">
   <w:tbl>
     <w:tblPr>
       <w:tblStyle w:val="Tablaconcuadrcula"/>
@@ -2994,7 +3219,7 @@
 </file>
 
 <file path=word/numbering.xml><?xml version="1.0" encoding="utf-8"?>
-<w:numbering xmlns:wpc="http://schemas.microsoft.com/office/word/2010/wordprocessingCanvas" xmlns:cx="http://schemas.microsoft.com/office/drawing/2014/chartex" xmlns:mc="http://schemas.openxmlformats.org/markup-compatibility/2006" xmlns:o="urn:schemas-microsoft-com:office:office" xmlns:r="http://schemas.openxmlformats.org/officeDocument/2006/relationships" xmlns:m="http://schemas.openxmlformats.org/officeDocument/2006/math" xmlns:v="urn:schemas-microsoft-com:vml" xmlns:wp14="http://schemas.microsoft.com/office/word/2010/wordprocessingDrawing" xmlns:wp="http://schemas.openxmlformats.org/drawingml/2006/wordprocessingDrawing" xmlns:w10="urn:schemas-microsoft-com:office:word" xmlns:w="http://schemas.openxmlformats.org/wordprocessingml/2006/main" xmlns:w14="http://schemas.microsoft.com/office/word/2010/wordml" xmlns:w15="http://schemas.microsoft.com/office/word/2012/wordml" xmlns:w16se="http://schemas.microsoft.com/office/word/2015/wordml/symex" xmlns:wpg="http://schemas.microsoft.com/office/word/2010/wordprocessingGroup" xmlns:wpi="http://schemas.microsoft.com/office/word/2010/wordprocessingInk" xmlns:wne="http://schemas.microsoft.com/office/word/2006/wordml" xmlns:wps="http://schemas.microsoft.com/office/word/2010/wordprocessingShape" mc:Ignorable="w14 w15 w16se wp14">
+<w:numbering xmlns:wpc="http://schemas.microsoft.com/office/word/2010/wordprocessingCanvas" xmlns:cx="http://schemas.microsoft.com/office/drawing/2014/chartex" xmlns:cx1="http://schemas.microsoft.com/office/drawing/2015/9/8/chartex" xmlns:cx2="http://schemas.microsoft.com/office/drawing/2015/10/21/chartex" xmlns:cx3="http://schemas.microsoft.com/office/drawing/2016/5/9/chartex" xmlns:cx4="http://schemas.microsoft.com/office/drawing/2016/5/10/chartex" xmlns:cx5="http://schemas.microsoft.com/office/drawing/2016/5/11/chartex" xmlns:cx6="http://schemas.microsoft.com/office/drawing/2016/5/12/chartex" xmlns:cx7="http://schemas.microsoft.com/office/drawing/2016/5/13/chartex" xmlns:cx8="http://schemas.microsoft.com/office/drawing/2016/5/14/chartex" xmlns:mc="http://schemas.openxmlformats.org/markup-compatibility/2006" xmlns:aink="http://schemas.microsoft.com/office/drawing/2016/ink" xmlns:am3d="http://schemas.microsoft.com/office/drawing/2017/model3d" xmlns:o="urn:schemas-microsoft-com:office:office" xmlns:oel="http://schemas.microsoft.com/office/2019/extlst" xmlns:r="http://schemas.openxmlformats.org/officeDocument/2006/relationships" xmlns:m="http://schemas.openxmlformats.org/officeDocument/2006/math" xmlns:v="urn:schemas-microsoft-com:vml" xmlns:wp14="http://schemas.microsoft.com/office/word/2010/wordprocessingDrawing" xmlns:wp="http://schemas.openxmlformats.org/drawingml/2006/wordprocessingDrawing" xmlns:w10="urn:schemas-microsoft-com:office:word" xmlns:w="http://schemas.openxmlformats.org/wordprocessingml/2006/main" xmlns:w14="http://schemas.microsoft.com/office/word/2010/wordml" xmlns:w15="http://schemas.microsoft.com/office/word/2012/wordml" xmlns:w16cex="http://schemas.microsoft.com/office/word/2018/wordml/cex" xmlns:w16cid="http://schemas.microsoft.com/office/word/2016/wordml/cid" xmlns:w16="http://schemas.microsoft.com/office/word/2018/wordml" xmlns:w16du="http://schemas.microsoft.com/office/word/2023/wordml/word16du" xmlns:w16sdtdh="http://schemas.microsoft.com/office/word/2020/wordml/sdtdatahash" xmlns:w16sdtfl="http://schemas.microsoft.com/office/word/2024/wordml/sdtformatlock" xmlns:w16se="http://schemas.microsoft.com/office/word/2015/wordml/symex" xmlns:wpg="http://schemas.microsoft.com/office/word/2010/wordprocessingGroup" xmlns:wpi="http://schemas.microsoft.com/office/word/2010/wordprocessingInk" xmlns:wne="http://schemas.microsoft.com/office/word/2006/wordml" xmlns:wps="http://schemas.microsoft.com/office/word/2010/wordprocessingShape" mc:Ignorable="w14 w15 w16se w16cid w16 w16cex w16sdtdh w16sdtfl w16du wp14">
   <w:abstractNum w:abstractNumId="0" w15:restartNumberingAfterBreak="0">
     <w:nsid w:val="049156A1"/>
     <w:multiLevelType w:val="hybridMultilevel"/>
@@ -7568,124 +7793,124 @@
       </w:rPr>
     </w:lvl>
   </w:abstractNum>
-  <w:num w:numId="1">
+  <w:num w:numId="1" w16cid:durableId="82845785">
     <w:abstractNumId w:val="3"/>
   </w:num>
-  <w:num w:numId="2">
+  <w:num w:numId="2" w16cid:durableId="1900510185">
     <w:abstractNumId w:val="8"/>
   </w:num>
-  <w:num w:numId="3">
+  <w:num w:numId="3" w16cid:durableId="2142262878">
     <w:abstractNumId w:val="12"/>
   </w:num>
-  <w:num w:numId="4">
+  <w:num w:numId="4" w16cid:durableId="1158377334">
     <w:abstractNumId w:val="28"/>
   </w:num>
-  <w:num w:numId="5">
+  <w:num w:numId="5" w16cid:durableId="290869540">
     <w:abstractNumId w:val="30"/>
   </w:num>
-  <w:num w:numId="6">
+  <w:num w:numId="6" w16cid:durableId="158153484">
     <w:abstractNumId w:val="4"/>
   </w:num>
-  <w:num w:numId="7">
+  <w:num w:numId="7" w16cid:durableId="1750157797">
     <w:abstractNumId w:val="11"/>
   </w:num>
-  <w:num w:numId="8">
+  <w:num w:numId="8" w16cid:durableId="1581596217">
     <w:abstractNumId w:val="19"/>
   </w:num>
-  <w:num w:numId="9">
+  <w:num w:numId="9" w16cid:durableId="966468251">
     <w:abstractNumId w:val="15"/>
   </w:num>
-  <w:num w:numId="10">
+  <w:num w:numId="10" w16cid:durableId="499738958">
     <w:abstractNumId w:val="9"/>
   </w:num>
-  <w:num w:numId="11">
+  <w:num w:numId="11" w16cid:durableId="405222834">
     <w:abstractNumId w:val="24"/>
   </w:num>
-  <w:num w:numId="12">
+  <w:num w:numId="12" w16cid:durableId="1747603565">
     <w:abstractNumId w:val="35"/>
   </w:num>
-  <w:num w:numId="13">
+  <w:num w:numId="13" w16cid:durableId="1794638983">
     <w:abstractNumId w:val="29"/>
   </w:num>
-  <w:num w:numId="14">
+  <w:num w:numId="14" w16cid:durableId="1784152638">
     <w:abstractNumId w:val="1"/>
   </w:num>
-  <w:num w:numId="15">
+  <w:num w:numId="15" w16cid:durableId="1216509291">
     <w:abstractNumId w:val="36"/>
   </w:num>
-  <w:num w:numId="16">
+  <w:num w:numId="16" w16cid:durableId="1895195899">
     <w:abstractNumId w:val="21"/>
   </w:num>
-  <w:num w:numId="17">
+  <w:num w:numId="17" w16cid:durableId="1160315052">
     <w:abstractNumId w:val="17"/>
   </w:num>
-  <w:num w:numId="18">
+  <w:num w:numId="18" w16cid:durableId="1205286177">
     <w:abstractNumId w:val="31"/>
   </w:num>
-  <w:num w:numId="19">
+  <w:num w:numId="19" w16cid:durableId="1536503846">
     <w:abstractNumId w:val="10"/>
   </w:num>
-  <w:num w:numId="20">
+  <w:num w:numId="20" w16cid:durableId="2059283395">
     <w:abstractNumId w:val="39"/>
   </w:num>
-  <w:num w:numId="21">
+  <w:num w:numId="21" w16cid:durableId="266814284">
     <w:abstractNumId w:val="34"/>
   </w:num>
-  <w:num w:numId="22">
+  <w:num w:numId="22" w16cid:durableId="584143308">
     <w:abstractNumId w:val="13"/>
   </w:num>
-  <w:num w:numId="23">
+  <w:num w:numId="23" w16cid:durableId="1861165604">
     <w:abstractNumId w:val="14"/>
   </w:num>
-  <w:num w:numId="24">
+  <w:num w:numId="24" w16cid:durableId="386030129">
     <w:abstractNumId w:val="5"/>
   </w:num>
-  <w:num w:numId="25">
+  <w:num w:numId="25" w16cid:durableId="2121753132">
     <w:abstractNumId w:val="16"/>
   </w:num>
-  <w:num w:numId="26">
+  <w:num w:numId="26" w16cid:durableId="1627850055">
     <w:abstractNumId w:val="20"/>
   </w:num>
-  <w:num w:numId="27">
+  <w:num w:numId="27" w16cid:durableId="385370743">
     <w:abstractNumId w:val="23"/>
   </w:num>
-  <w:num w:numId="28">
+  <w:num w:numId="28" w16cid:durableId="12342245">
     <w:abstractNumId w:val="0"/>
   </w:num>
-  <w:num w:numId="29">
+  <w:num w:numId="29" w16cid:durableId="1847089779">
     <w:abstractNumId w:val="18"/>
   </w:num>
-  <w:num w:numId="30">
+  <w:num w:numId="30" w16cid:durableId="899100616">
     <w:abstractNumId w:val="22"/>
   </w:num>
-  <w:num w:numId="31">
+  <w:num w:numId="31" w16cid:durableId="142821385">
     <w:abstractNumId w:val="2"/>
   </w:num>
-  <w:num w:numId="32">
+  <w:num w:numId="32" w16cid:durableId="584730149">
     <w:abstractNumId w:val="7"/>
   </w:num>
-  <w:num w:numId="33">
+  <w:num w:numId="33" w16cid:durableId="143162619">
     <w:abstractNumId w:val="32"/>
   </w:num>
-  <w:num w:numId="34">
+  <w:num w:numId="34" w16cid:durableId="1172256073">
     <w:abstractNumId w:val="38"/>
   </w:num>
-  <w:num w:numId="35">
+  <w:num w:numId="35" w16cid:durableId="522982392">
     <w:abstractNumId w:val="6"/>
   </w:num>
-  <w:num w:numId="36">
+  <w:num w:numId="36" w16cid:durableId="1692608526">
     <w:abstractNumId w:val="25"/>
   </w:num>
-  <w:num w:numId="37">
+  <w:num w:numId="37" w16cid:durableId="475100053">
     <w:abstractNumId w:val="37"/>
   </w:num>
-  <w:num w:numId="38">
+  <w:num w:numId="38" w16cid:durableId="703024886">
     <w:abstractNumId w:val="27"/>
   </w:num>
-  <w:num w:numId="39">
+  <w:num w:numId="39" w16cid:durableId="400376155">
     <w:abstractNumId w:val="26"/>
   </w:num>
-  <w:num w:numId="40">
+  <w:num w:numId="40" w16cid:durableId="1465807415">
     <w:abstractNumId w:val="33"/>
   </w:num>
   <w:numIdMacAtCleanup w:val="18"/>
@@ -7693,7 +7918,7 @@
 </file>
 
 <file path=word/styles.xml><?xml version="1.0" encoding="utf-8"?>
-<w:styles xmlns:mc="http://schemas.openxmlformats.org/markup-compatibility/2006" xmlns:r="http://schemas.openxmlformats.org/officeDocument/2006/relationships" xmlns:w="http://schemas.openxmlformats.org/wordprocessingml/2006/main" xmlns:w14="http://schemas.microsoft.com/office/word/2010/wordml" xmlns:w15="http://schemas.microsoft.com/office/word/2012/wordml" xmlns:w16se="http://schemas.microsoft.com/office/word/2015/wordml/symex" mc:Ignorable="w14 w15 w16se">
+<w:styles xmlns:mc="http://schemas.openxmlformats.org/markup-compatibility/2006" xmlns:r="http://schemas.openxmlformats.org/officeDocument/2006/relationships" xmlns:w="http://schemas.openxmlformats.org/wordprocessingml/2006/main" xmlns:w14="http://schemas.microsoft.com/office/word/2010/wordml" xmlns:w15="http://schemas.microsoft.com/office/word/2012/wordml" xmlns:w16cex="http://schemas.microsoft.com/office/word/2018/wordml/cex" xmlns:w16cid="http://schemas.microsoft.com/office/word/2016/wordml/cid" xmlns:w16="http://schemas.microsoft.com/office/word/2018/wordml" xmlns:w16du="http://schemas.microsoft.com/office/word/2023/wordml/word16du" xmlns:w16sdtdh="http://schemas.microsoft.com/office/word/2020/wordml/sdtdatahash" xmlns:w16sdtfl="http://schemas.microsoft.com/office/word/2024/wordml/sdtformatlock" xmlns:w16se="http://schemas.microsoft.com/office/word/2015/wordml/symex" mc:Ignorable="w14 w15 w16se w16cid w16 w16cex w16sdtdh w16sdtfl w16du">
   <w:docDefaults>
     <w:rPrDefault>
       <w:rPr>
@@ -7709,7 +7934,7 @@
       </w:pPr>
     </w:pPrDefault>
   </w:docDefaults>
-  <w:latentStyles w:defLockedState="0" w:defUIPriority="99" w:defSemiHidden="0" w:defUnhideWhenUsed="0" w:defQFormat="0" w:count="371">
+  <w:latentStyles w:defLockedState="0" w:defUIPriority="99" w:defSemiHidden="0" w:defUnhideWhenUsed="0" w:defQFormat="0" w:count="376">
     <w:lsdException w:name="Normal" w:uiPriority="0" w:qFormat="1"/>
     <w:lsdException w:name="heading 1" w:uiPriority="9" w:qFormat="1"/>
     <w:lsdException w:name="heading 2" w:semiHidden="1" w:uiPriority="9" w:unhideWhenUsed="1" w:qFormat="1"/>
@@ -8081,6 +8306,11 @@
     <w:lsdException w:name="List Table 5 Dark Accent 6" w:uiPriority="50"/>
     <w:lsdException w:name="List Table 6 Colorful Accent 6" w:uiPriority="51"/>
     <w:lsdException w:name="List Table 7 Colorful Accent 6" w:uiPriority="52"/>
+    <w:lsdException w:name="Mention" w:semiHidden="1" w:unhideWhenUsed="1"/>
+    <w:lsdException w:name="Smart Hyperlink" w:semiHidden="1" w:unhideWhenUsed="1"/>
+    <w:lsdException w:name="Hashtag" w:semiHidden="1" w:unhideWhenUsed="1"/>
+    <w:lsdException w:name="Unresolved Mention" w:semiHidden="1" w:unhideWhenUsed="1"/>
+    <w:lsdException w:name="Smart Link" w:semiHidden="1" w:unhideWhenUsed="1"/>
   </w:latentStyles>
   <w:style w:type="paragraph" w:default="1" w:styleId="Normal">
     <w:name w:val="Normal"/>
@@ -8154,7 +8384,6 @@
   <w:style w:type="character" w:default="1" w:styleId="Fuentedeprrafopredeter">
     <w:name w:val="Default Paragraph Font"/>
     <w:uiPriority w:val="1"/>
-    <w:semiHidden/>
     <w:unhideWhenUsed/>
   </w:style>
   <w:style w:type="table" w:default="1" w:styleId="Tablanormal">
@@ -9064,7 +9293,7 @@
       <w:szCs w:val="24"/>
     </w:rPr>
   </w:style>
-  <w:style w:type="table" w:styleId="Cuadrculadetablaclara">
+  <w:style w:type="table" w:styleId="Tablaconcuadrculaclara">
     <w:name w:val="Grid Table Light"/>
     <w:basedOn w:val="Tablanormal"/>
     <w:uiPriority w:val="40"/>
@@ -9086,7 +9315,7 @@
   <w:style w:type="table" w:customStyle="1" w:styleId="Cuadrculadetablaclara1">
     <w:name w:val="Cuadrícula de tabla clara1"/>
     <w:basedOn w:val="Tablanormal"/>
-    <w:next w:val="Cuadrculadetablaclara"/>
+    <w:next w:val="Tablaconcuadrculaclara"/>
     <w:uiPriority w:val="40"/>
     <w:rsid w:val="00943DF1"/>
     <w:pPr>
@@ -9139,532 +9368,6 @@
     </w:rPr>
   </w:style>
 </w:styles>
-</file>
-
-<file path=word/glossary/document.xml><?xml version="1.0" encoding="utf-8"?>
-<w:glossaryDocument xmlns:wpc="http://schemas.microsoft.com/office/word/2010/wordprocessingCanvas" xmlns:cx="http://schemas.microsoft.com/office/drawing/2014/chartex" xmlns:mc="http://schemas.openxmlformats.org/markup-compatibility/2006" xmlns:o="urn:schemas-microsoft-com:office:office" xmlns:r="http://schemas.openxmlformats.org/officeDocument/2006/relationships" xmlns:m="http://schemas.openxmlformats.org/officeDocument/2006/math" xmlns:v="urn:schemas-microsoft-com:vml" xmlns:wp14="http://schemas.microsoft.com/office/word/2010/wordprocessingDrawing" xmlns:wp="http://schemas.openxmlformats.org/drawingml/2006/wordprocessingDrawing" xmlns:w10="urn:schemas-microsoft-com:office:word" xmlns:w="http://schemas.openxmlformats.org/wordprocessingml/2006/main" xmlns:w14="http://schemas.microsoft.com/office/word/2010/wordml" xmlns:w15="http://schemas.microsoft.com/office/word/2012/wordml" xmlns:w16se="http://schemas.microsoft.com/office/word/2015/wordml/symex" xmlns:wpg="http://schemas.microsoft.com/office/word/2010/wordprocessingGroup" xmlns:wpi="http://schemas.microsoft.com/office/word/2010/wordprocessingInk" xmlns:wne="http://schemas.microsoft.com/office/word/2006/wordml" xmlns:wps="http://schemas.microsoft.com/office/word/2010/wordprocessingShape" mc:Ignorable="w14 w15 w16se wp14"/>
-</file>
-
-<file path=word/glossary/fontTable.xml><?xml version="1.0" encoding="utf-8"?>
-<w:fonts xmlns:mc="http://schemas.openxmlformats.org/markup-compatibility/2006" xmlns:r="http://schemas.openxmlformats.org/officeDocument/2006/relationships" xmlns:w="http://schemas.openxmlformats.org/wordprocessingml/2006/main" xmlns:w14="http://schemas.microsoft.com/office/word/2010/wordml" xmlns:w15="http://schemas.microsoft.com/office/word/2012/wordml" xmlns:w16se="http://schemas.microsoft.com/office/word/2015/wordml/symex" mc:Ignorable="w14 w15 w16se">
-  <w:font w:name="Calibri">
-    <w:panose1 w:val="020F0502020204030204"/>
-    <w:charset w:val="00"/>
-    <w:family w:val="swiss"/>
-    <w:pitch w:val="variable"/>
-    <w:sig w:usb0="E4002EFF" w:usb1="C000247B" w:usb2="00000009" w:usb3="00000000" w:csb0="000001FF" w:csb1="00000000"/>
-  </w:font>
-  <w:font w:name="Times New Roman">
-    <w:panose1 w:val="02020603050405020304"/>
-    <w:charset w:val="00"/>
-    <w:family w:val="roman"/>
-    <w:pitch w:val="variable"/>
-    <w:sig w:usb0="E0002EFF" w:usb1="C000785B" w:usb2="00000009" w:usb3="00000000" w:csb0="000001FF" w:csb1="00000000"/>
-  </w:font>
-  <w:font w:name="Courier New">
-    <w:panose1 w:val="02070309020205020404"/>
-    <w:charset w:val="00"/>
-    <w:family w:val="modern"/>
-    <w:pitch w:val="fixed"/>
-    <w:sig w:usb0="E0002EFF" w:usb1="C0007843" w:usb2="00000009" w:usb3="00000000" w:csb0="000001FF" w:csb1="00000000"/>
-  </w:font>
-  <w:font w:name="Wingdings">
-    <w:panose1 w:val="05000000000000000000"/>
-    <w:charset w:val="02"/>
-    <w:family w:val="auto"/>
-    <w:pitch w:val="variable"/>
-    <w:sig w:usb0="00000000" w:usb1="10000000" w:usb2="00000000" w:usb3="00000000" w:csb0="80000000" w:csb1="00000000"/>
-  </w:font>
-  <w:font w:name="Symbol">
-    <w:panose1 w:val="05050102010706020507"/>
-    <w:charset w:val="02"/>
-    <w:family w:val="roman"/>
-    <w:pitch w:val="variable"/>
-    <w:sig w:usb0="00000000" w:usb1="10000000" w:usb2="00000000" w:usb3="00000000" w:csb0="80000000" w:csb1="00000000"/>
-  </w:font>
-  <w:font w:name="Calibri Light">
-    <w:panose1 w:val="020F0302020204030204"/>
-    <w:charset w:val="00"/>
-    <w:family w:val="swiss"/>
-    <w:pitch w:val="variable"/>
-    <w:sig w:usb0="E4002EFF" w:usb1="C000247B" w:usb2="00000009" w:usb3="00000000" w:csb0="000001FF" w:csb1="00000000"/>
-  </w:font>
-  <w:font w:name="Segoe UI">
-    <w:panose1 w:val="020B0502040204020203"/>
-    <w:charset w:val="00"/>
-    <w:family w:val="swiss"/>
-    <w:pitch w:val="variable"/>
-    <w:sig w:usb0="E4002EFF" w:usb1="C000E47F" w:usb2="00000009" w:usb3="00000000" w:csb0="000001FF" w:csb1="00000000"/>
-  </w:font>
-  <w:font w:name="Century Gothic">
-    <w:panose1 w:val="020B0502020202020204"/>
-    <w:charset w:val="00"/>
-    <w:family w:val="swiss"/>
-    <w:pitch w:val="variable"/>
-    <w:sig w:usb0="00000287" w:usb1="00000000" w:usb2="00000000" w:usb3="00000000" w:csb0="0000009F" w:csb1="00000000"/>
-  </w:font>
-</w:fonts>
-</file>
-
-<file path=word/glossary/settings.xml><?xml version="1.0" encoding="utf-8"?>
-<w:settings xmlns:mc="http://schemas.openxmlformats.org/markup-compatibility/2006" xmlns:o="urn:schemas-microsoft-com:office:office" xmlns:r="http://schemas.openxmlformats.org/officeDocument/2006/relationships" xmlns:m="http://schemas.openxmlformats.org/officeDocument/2006/math" xmlns:v="urn:schemas-microsoft-com:vml" xmlns:w10="urn:schemas-microsoft-com:office:word" xmlns:w="http://schemas.openxmlformats.org/wordprocessingml/2006/main" xmlns:w14="http://schemas.microsoft.com/office/word/2010/wordml" xmlns:w15="http://schemas.microsoft.com/office/word/2012/wordml" xmlns:w16se="http://schemas.microsoft.com/office/word/2015/wordml/symex" xmlns:sl="http://schemas.openxmlformats.org/schemaLibrary/2006/main" mc:Ignorable="w14 w15 w16se">
-  <w:defaultTabStop w:val="708"/>
-  <w:hyphenationZone w:val="425"/>
-  <w:characterSpacingControl w:val="doNotCompress"/>
-  <w:compat>
-    <w:useFELayout/>
-    <w:compatSetting w:name="compatibilityMode" w:uri="http://schemas.microsoft.com/office/word" w:val="12"/>
-  </w:compat>
-  <w:rsids>
-    <w:rsidRoot w:val="004A7892"/>
-    <w:rsid w:val="004A7892"/>
-  </w:rsids>
-  <m:mathPr>
-    <m:mathFont m:val="Cambria Math"/>
-    <m:brkBin m:val="before"/>
-    <m:brkBinSub m:val="--"/>
-    <m:smallFrac m:val="0"/>
-    <m:dispDef/>
-    <m:lMargin m:val="0"/>
-    <m:rMargin m:val="0"/>
-    <m:defJc m:val="centerGroup"/>
-    <m:wrapIndent m:val="1440"/>
-    <m:intLim m:val="subSup"/>
-    <m:naryLim m:val="undOvr"/>
-  </m:mathPr>
-  <w:themeFontLang w:val="es-CL"/>
-  <w:clrSchemeMapping w:bg1="light1" w:t1="dark1" w:bg2="light2" w:t2="dark2" w:accent1="accent1" w:accent2="accent2" w:accent3="accent3" w:accent4="accent4" w:accent5="accent5" w:accent6="accent6" w:hyperlink="hyperlink" w:followedHyperlink="followedHyperlink"/>
-  <w:decimalSymbol w:val=","/>
-  <w:listSeparator w:val=";"/>
-</w:settings>
-</file>
-
-<file path=word/glossary/styles.xml><?xml version="1.0" encoding="utf-8"?>
-<w:styles xmlns:mc="http://schemas.openxmlformats.org/markup-compatibility/2006" xmlns:r="http://schemas.openxmlformats.org/officeDocument/2006/relationships" xmlns:w="http://schemas.openxmlformats.org/wordprocessingml/2006/main" xmlns:w14="http://schemas.microsoft.com/office/word/2010/wordml" xmlns:w15="http://schemas.microsoft.com/office/word/2012/wordml" xmlns:w16se="http://schemas.microsoft.com/office/word/2015/wordml/symex" mc:Ignorable="w14 w15 w16se">
-  <w:docDefaults>
-    <w:rPrDefault>
-      <w:rPr>
-        <w:rFonts w:asciiTheme="minorHAnsi" w:eastAsiaTheme="minorEastAsia" w:hAnsiTheme="minorHAnsi" w:cstheme="minorBidi"/>
-        <w:sz w:val="22"/>
-        <w:szCs w:val="22"/>
-        <w:lang w:val="es-CL" w:eastAsia="es-CL" w:bidi="ar-SA"/>
-      </w:rPr>
-    </w:rPrDefault>
-    <w:pPrDefault>
-      <w:pPr>
-        <w:spacing w:after="160" w:line="259" w:lineRule="auto"/>
-      </w:pPr>
-    </w:pPrDefault>
-  </w:docDefaults>
-  <w:latentStyles w:defLockedState="0" w:defUIPriority="99" w:defSemiHidden="0" w:defUnhideWhenUsed="0" w:defQFormat="0" w:count="371">
-    <w:lsdException w:name="Normal" w:uiPriority="0" w:qFormat="1"/>
-    <w:lsdException w:name="heading 1" w:uiPriority="9" w:qFormat="1"/>
-    <w:lsdException w:name="heading 2" w:semiHidden="1" w:uiPriority="9" w:unhideWhenUsed="1" w:qFormat="1"/>
-    <w:lsdException w:name="heading 3" w:semiHidden="1" w:uiPriority="9" w:unhideWhenUsed="1" w:qFormat="1"/>
-    <w:lsdException w:name="heading 4" w:semiHidden="1" w:uiPriority="9" w:unhideWhenUsed="1" w:qFormat="1"/>
-    <w:lsdException w:name="heading 5" w:semiHidden="1" w:uiPriority="9" w:unhideWhenUsed="1" w:qFormat="1"/>
-    <w:lsdException w:name="heading 6" w:semiHidden="1" w:uiPriority="9" w:unhideWhenUsed="1" w:qFormat="1"/>
-    <w:lsdException w:name="heading 7" w:semiHidden="1" w:uiPriority="9" w:unhideWhenUsed="1" w:qFormat="1"/>
-    <w:lsdException w:name="heading 8" w:semiHidden="1" w:uiPriority="9" w:unhideWhenUsed="1" w:qFormat="1"/>
-    <w:lsdException w:name="heading 9" w:semiHidden="1" w:uiPriority="9" w:unhideWhenUsed="1" w:qFormat="1"/>
-    <w:lsdException w:name="index 1" w:semiHidden="1" w:unhideWhenUsed="1"/>
-    <w:lsdException w:name="index 2" w:semiHidden="1" w:unhideWhenUsed="1"/>
-    <w:lsdException w:name="index 3" w:semiHidden="1" w:unhideWhenUsed="1"/>
-    <w:lsdException w:name="index 4" w:semiHidden="1" w:unhideWhenUsed="1"/>
-    <w:lsdException w:name="index 5" w:semiHidden="1" w:unhideWhenUsed="1"/>
-    <w:lsdException w:name="index 6" w:semiHidden="1" w:unhideWhenUsed="1"/>
-    <w:lsdException w:name="index 7" w:semiHidden="1" w:unhideWhenUsed="1"/>
-    <w:lsdException w:name="index 8" w:semiHidden="1" w:unhideWhenUsed="1"/>
-    <w:lsdException w:name="index 9" w:semiHidden="1" w:unhideWhenUsed="1"/>
-    <w:lsdException w:name="toc 1" w:semiHidden="1" w:uiPriority="39" w:unhideWhenUsed="1"/>
-    <w:lsdException w:name="toc 2" w:semiHidden="1" w:uiPriority="39" w:unhideWhenUsed="1"/>
-    <w:lsdException w:name="toc 3" w:semiHidden="1" w:uiPriority="39" w:unhideWhenUsed="1"/>
-    <w:lsdException w:name="toc 4" w:semiHidden="1" w:uiPriority="39" w:unhideWhenUsed="1"/>
-    <w:lsdException w:name="toc 5" w:semiHidden="1" w:uiPriority="39" w:unhideWhenUsed="1"/>
-    <w:lsdException w:name="toc 6" w:semiHidden="1" w:uiPriority="39" w:unhideWhenUsed="1"/>
-    <w:lsdException w:name="toc 7" w:semiHidden="1" w:uiPriority="39" w:unhideWhenUsed="1"/>
-    <w:lsdException w:name="toc 8" w:semiHidden="1" w:uiPriority="39" w:unhideWhenUsed="1"/>
-    <w:lsdException w:name="toc 9" w:semiHidden="1" w:uiPriority="39" w:unhideWhenUsed="1"/>
-    <w:lsdException w:name="Normal Indent" w:semiHidden="1" w:unhideWhenUsed="1"/>
-    <w:lsdException w:name="footnote text" w:semiHidden="1" w:unhideWhenUsed="1"/>
-    <w:lsdException w:name="annotation text" w:semiHidden="1" w:unhideWhenUsed="1"/>
-    <w:lsdException w:name="header" w:semiHidden="1" w:unhideWhenUsed="1"/>
-    <w:lsdException w:name="footer" w:semiHidden="1" w:unhideWhenUsed="1"/>
-    <w:lsdException w:name="index heading" w:semiHidden="1" w:unhideWhenUsed="1"/>
-    <w:lsdException w:name="caption" w:semiHidden="1" w:uiPriority="35" w:unhideWhenUsed="1" w:qFormat="1"/>
-    <w:lsdException w:name="table of figures" w:semiHidden="1" w:unhideWhenUsed="1"/>
-    <w:lsdException w:name="envelope address" w:semiHidden="1" w:unhideWhenUsed="1"/>
-    <w:lsdException w:name="envelope return" w:semiHidden="1" w:unhideWhenUsed="1"/>
-    <w:lsdException w:name="footnote reference" w:semiHidden="1" w:unhideWhenUsed="1"/>
-    <w:lsdException w:name="annotation reference" w:semiHidden="1" w:unhideWhenUsed="1"/>
-    <w:lsdException w:name="line number" w:semiHidden="1" w:unhideWhenUsed="1"/>
-    <w:lsdException w:name="page number" w:semiHidden="1" w:unhideWhenUsed="1"/>
-    <w:lsdException w:name="endnote reference" w:semiHidden="1" w:unhideWhenUsed="1"/>
-    <w:lsdException w:name="endnote text" w:semiHidden="1" w:unhideWhenUsed="1"/>
-    <w:lsdException w:name="table of authorities" w:semiHidden="1" w:unhideWhenUsed="1"/>
-    <w:lsdException w:name="macro" w:semiHidden="1" w:unhideWhenUsed="1"/>
-    <w:lsdException w:name="toa heading" w:semiHidden="1" w:unhideWhenUsed="1"/>
-    <w:lsdException w:name="List" w:semiHidden="1" w:unhideWhenUsed="1"/>
-    <w:lsdException w:name="List Bullet" w:semiHidden="1" w:unhideWhenUsed="1"/>
-    <w:lsdException w:name="List Number" w:semiHidden="1" w:unhideWhenUsed="1"/>
-    <w:lsdException w:name="List 2" w:semiHidden="1" w:unhideWhenUsed="1"/>
-    <w:lsdException w:name="List 3" w:semiHidden="1" w:unhideWhenUsed="1"/>
-    <w:lsdException w:name="List 4" w:semiHidden="1" w:unhideWhenUsed="1"/>
-    <w:lsdException w:name="List 5" w:semiHidden="1" w:unhideWhenUsed="1"/>
-    <w:lsdException w:name="List Bullet 2" w:semiHidden="1" w:unhideWhenUsed="1"/>
-    <w:lsdException w:name="List Bullet 3" w:semiHidden="1" w:unhideWhenUsed="1"/>
-    <w:lsdException w:name="List Bullet 4" w:semiHidden="1" w:unhideWhenUsed="1"/>
-    <w:lsdException w:name="List Bullet 5" w:semiHidden="1" w:unhideWhenUsed="1"/>
-    <w:lsdException w:name="List Number 2" w:semiHidden="1" w:unhideWhenUsed="1"/>
-    <w:lsdException w:name="List Number 3" w:semiHidden="1" w:unhideWhenUsed="1"/>
-    <w:lsdException w:name="List Number 4" w:semiHidden="1" w:unhideWhenUsed="1"/>
-    <w:lsdException w:name="List Number 5" w:semiHidden="1" w:unhideWhenUsed="1"/>
-    <w:lsdException w:name="Title" w:uiPriority="10" w:qFormat="1"/>
-    <w:lsdException w:name="Closing" w:semiHidden="1" w:unhideWhenUsed="1"/>
-    <w:lsdException w:name="Signature" w:semiHidden="1" w:unhideWhenUsed="1"/>
-    <w:lsdException w:name="Default Paragraph Font" w:semiHidden="1" w:uiPriority="1" w:unhideWhenUsed="1"/>
-    <w:lsdException w:name="Body Text" w:semiHidden="1" w:unhideWhenUsed="1"/>
-    <w:lsdException w:name="Body Text Indent" w:semiHidden="1" w:unhideWhenUsed="1"/>
-    <w:lsdException w:name="List Continue" w:semiHidden="1" w:unhideWhenUsed="1"/>
-    <w:lsdException w:name="List Continue 2" w:semiHidden="1" w:unhideWhenUsed="1"/>
-    <w:lsdException w:name="List Continue 3" w:semiHidden="1" w:unhideWhenUsed="1"/>
-    <w:lsdException w:name="List Continue 4" w:semiHidden="1" w:unhideWhenUsed="1"/>
-    <w:lsdException w:name="List Continue 5" w:semiHidden="1" w:unhideWhenUsed="1"/>
-    <w:lsdException w:name="Message Header" w:semiHidden="1" w:unhideWhenUsed="1"/>
-    <w:lsdException w:name="Subtitle" w:uiPriority="11" w:qFormat="1"/>
-    <w:lsdException w:name="Salutation" w:semiHidden="1" w:unhideWhenUsed="1"/>
-    <w:lsdException w:name="Date" w:semiHidden="1" w:unhideWhenUsed="1"/>
-    <w:lsdException w:name="Body Text First Indent" w:semiHidden="1" w:unhideWhenUsed="1"/>
-    <w:lsdException w:name="Body Text First Indent 2" w:semiHidden="1" w:unhideWhenUsed="1"/>
-    <w:lsdException w:name="Note Heading" w:semiHidden="1" w:unhideWhenUsed="1"/>
-    <w:lsdException w:name="Body Text 2" w:semiHidden="1" w:unhideWhenUsed="1"/>
-    <w:lsdException w:name="Body Text 3" w:semiHidden="1" w:unhideWhenUsed="1"/>
-    <w:lsdException w:name="Body Text Indent 2" w:semiHidden="1" w:unhideWhenUsed="1"/>
-    <w:lsdException w:name="Body Text Indent 3" w:semiHidden="1" w:unhideWhenUsed="1"/>
-    <w:lsdException w:name="Block Text" w:semiHidden="1" w:unhideWhenUsed="1"/>
-    <w:lsdException w:name="Hyperlink" w:semiHidden="1" w:unhideWhenUsed="1"/>
-    <w:lsdException w:name="FollowedHyperlink" w:semiHidden="1" w:unhideWhenUsed="1"/>
-    <w:lsdException w:name="Strong" w:uiPriority="22" w:qFormat="1"/>
-    <w:lsdException w:name="Emphasis" w:uiPriority="20" w:qFormat="1"/>
-    <w:lsdException w:name="Document Map" w:semiHidden="1" w:unhideWhenUsed="1"/>
-    <w:lsdException w:name="Plain Text" w:semiHidden="1" w:unhideWhenUsed="1"/>
-    <w:lsdException w:name="E-mail Signature" w:semiHidden="1" w:unhideWhenUsed="1"/>
-    <w:lsdException w:name="HTML Top of Form" w:semiHidden="1" w:unhideWhenUsed="1"/>
-    <w:lsdException w:name="HTML Bottom of Form" w:semiHidden="1" w:unhideWhenUsed="1"/>
-    <w:lsdException w:name="Normal (Web)" w:semiHidden="1" w:unhideWhenUsed="1"/>
-    <w:lsdException w:name="HTML Acronym" w:semiHidden="1" w:unhideWhenUsed="1"/>
-    <w:lsdException w:name="HTML Address" w:semiHidden="1" w:unhideWhenUsed="1"/>
-    <w:lsdException w:name="HTML Cite" w:semiHidden="1" w:unhideWhenUsed="1"/>
-    <w:lsdException w:name="HTML Code" w:semiHidden="1" w:unhideWhenUsed="1"/>
-    <w:lsdException w:name="HTML Definition" w:semiHidden="1" w:unhideWhenUsed="1"/>
-    <w:lsdException w:name="HTML Keyboard" w:semiHidden="1" w:unhideWhenUsed="1"/>
-    <w:lsdException w:name="HTML Preformatted" w:semiHidden="1" w:unhideWhenUsed="1"/>
-    <w:lsdException w:name="HTML Sample" w:semiHidden="1" w:unhideWhenUsed="1"/>
-    <w:lsdException w:name="HTML Typewriter" w:semiHidden="1" w:unhideWhenUsed="1"/>
-    <w:lsdException w:name="HTML Variable" w:semiHidden="1" w:unhideWhenUsed="1"/>
-    <w:lsdException w:name="Normal Table" w:semiHidden="1" w:unhideWhenUsed="1"/>
-    <w:lsdException w:name="annotation subject" w:semiHidden="1" w:unhideWhenUsed="1"/>
-    <w:lsdException w:name="No List" w:semiHidden="1" w:unhideWhenUsed="1"/>
-    <w:lsdException w:name="Outline List 1" w:semiHidden="1" w:unhideWhenUsed="1"/>
-    <w:lsdException w:name="Outline List 2" w:semiHidden="1" w:unhideWhenUsed="1"/>
-    <w:lsdException w:name="Outline List 3" w:semiHidden="1" w:unhideWhenUsed="1"/>
-    <w:lsdException w:name="Table Simple 1" w:semiHidden="1" w:unhideWhenUsed="1"/>
-    <w:lsdException w:name="Table Simple 2" w:semiHidden="1" w:unhideWhenUsed="1"/>
-    <w:lsdException w:name="Table Simple 3" w:semiHidden="1" w:unhideWhenUsed="1"/>
-    <w:lsdException w:name="Table Classic 1" w:semiHidden="1" w:unhideWhenUsed="1"/>
-    <w:lsdException w:name="Table Classic 2" w:semiHidden="1" w:unhideWhenUsed="1"/>
-    <w:lsdException w:name="Table Classic 3" w:semiHidden="1" w:unhideWhenUsed="1"/>
-    <w:lsdException w:name="Table Classic 4" w:semiHidden="1" w:unhideWhenUsed="1"/>
-    <w:lsdException w:name="Table Colorful 1" w:semiHidden="1" w:unhideWhenUsed="1"/>
-    <w:lsdException w:name="Table Colorful 2" w:semiHidden="1" w:unhideWhenUsed="1"/>
-    <w:lsdException w:name="Table Colorful 3" w:semiHidden="1" w:unhideWhenUsed="1"/>
-    <w:lsdException w:name="Table Columns 1" w:semiHidden="1" w:unhideWhenUsed="1"/>
-    <w:lsdException w:name="Table Columns 2" w:semiHidden="1" w:unhideWhenUsed="1"/>
-    <w:lsdException w:name="Table Columns 3" w:semiHidden="1" w:unhideWhenUsed="1"/>
-    <w:lsdException w:name="Table Columns 4" w:semiHidden="1" w:unhideWhenUsed="1"/>
-    <w:lsdException w:name="Table Columns 5" w:semiHidden="1" w:unhideWhenUsed="1"/>
-    <w:lsdException w:name="Table Grid 1" w:semiHidden="1" w:unhideWhenUsed="1"/>
-    <w:lsdException w:name="Table Grid 2" w:semiHidden="1" w:unhideWhenUsed="1"/>
-    <w:lsdException w:name="Table Grid 3" w:semiHidden="1" w:unhideWhenUsed="1"/>
-    <w:lsdException w:name="Table Grid 4" w:semiHidden="1" w:unhideWhenUsed="1"/>
-    <w:lsdException w:name="Table Grid 5" w:semiHidden="1" w:unhideWhenUsed="1"/>
-    <w:lsdException w:name="Table Grid 6" w:semiHidden="1" w:unhideWhenUsed="1"/>
-    <w:lsdException w:name="Table Grid 7" w:semiHidden="1" w:unhideWhenUsed="1"/>
-    <w:lsdException w:name="Table Grid 8" w:semiHidden="1" w:unhideWhenUsed="1"/>
-    <w:lsdException w:name="Table List 1" w:semiHidden="1" w:unhideWhenUsed="1"/>
-    <w:lsdException w:name="Table List 2" w:semiHidden="1" w:unhideWhenUsed="1"/>
-    <w:lsdException w:name="Table List 3" w:semiHidden="1" w:unhideWhenUsed="1"/>
-    <w:lsdException w:name="Table List 4" w:semiHidden="1" w:unhideWhenUsed="1"/>
-    <w:lsdException w:name="Table List 5" w:semiHidden="1" w:unhideWhenUsed="1"/>
-    <w:lsdException w:name="Table List 6" w:semiHidden="1" w:unhideWhenUsed="1"/>
-    <w:lsdException w:name="Table List 7" w:semiHidden="1" w:unhideWhenUsed="1"/>
-    <w:lsdException w:name="Table List 8" w:semiHidden="1" w:unhideWhenUsed="1"/>
-    <w:lsdException w:name="Table 3D effects 1" w:semiHidden="1" w:unhideWhenUsed="1"/>
-    <w:lsdException w:name="Table 3D effects 2" w:semiHidden="1" w:unhideWhenUsed="1"/>
-    <w:lsdException w:name="Table 3D effects 3" w:semiHidden="1" w:unhideWhenUsed="1"/>
-    <w:lsdException w:name="Table Contemporary" w:semiHidden="1" w:unhideWhenUsed="1"/>
-    <w:lsdException w:name="Table Elegant" w:semiHidden="1" w:unhideWhenUsed="1"/>
-    <w:lsdException w:name="Table Professional" w:semiHidden="1" w:unhideWhenUsed="1"/>
-    <w:lsdException w:name="Table Subtle 1" w:semiHidden="1" w:unhideWhenUsed="1"/>
-    <w:lsdException w:name="Table Subtle 2" w:semiHidden="1" w:unhideWhenUsed="1"/>
-    <w:lsdException w:name="Table Web 1" w:semiHidden="1" w:unhideWhenUsed="1"/>
-    <w:lsdException w:name="Table Web 2" w:semiHidden="1" w:unhideWhenUsed="1"/>
-    <w:lsdException w:name="Table Web 3" w:semiHidden="1" w:unhideWhenUsed="1"/>
-    <w:lsdException w:name="Balloon Text" w:semiHidden="1" w:unhideWhenUsed="1"/>
-    <w:lsdException w:name="Table Grid" w:uiPriority="39"/>
-    <w:lsdException w:name="Table Theme" w:semiHidden="1" w:unhideWhenUsed="1"/>
-    <w:lsdException w:name="Placeholder Text" w:semiHidden="1"/>
-    <w:lsdException w:name="No Spacing" w:uiPriority="1" w:qFormat="1"/>
-    <w:lsdException w:name="Light Shading" w:uiPriority="60"/>
-    <w:lsdException w:name="Light List" w:uiPriority="61"/>
-    <w:lsdException w:name="Light Grid" w:uiPriority="62"/>
-    <w:lsdException w:name="Medium Shading 1" w:uiPriority="63"/>
-    <w:lsdException w:name="Medium Shading 2" w:uiPriority="64"/>
-    <w:lsdException w:name="Medium List 1" w:uiPriority="65"/>
-    <w:lsdException w:name="Medium List 2" w:uiPriority="66"/>
-    <w:lsdException w:name="Medium Grid 1" w:uiPriority="67"/>
-    <w:lsdException w:name="Medium Grid 2" w:uiPriority="68"/>
-    <w:lsdException w:name="Medium Grid 3" w:uiPriority="69"/>
-    <w:lsdException w:name="Dark List" w:uiPriority="70"/>
-    <w:lsdException w:name="Colorful Shading" w:uiPriority="71"/>
-    <w:lsdException w:name="Colorful List" w:uiPriority="72"/>
-    <w:lsdException w:name="Colorful Grid" w:uiPriority="73"/>
-    <w:lsdException w:name="Light Shading Accent 1" w:uiPriority="60"/>
-    <w:lsdException w:name="Light List Accent 1" w:uiPriority="61"/>
-    <w:lsdException w:name="Light Grid Accent 1" w:uiPriority="62"/>
-    <w:lsdException w:name="Medium Shading 1 Accent 1" w:uiPriority="63"/>
-    <w:lsdException w:name="Medium Shading 2 Accent 1" w:uiPriority="64"/>
-    <w:lsdException w:name="Medium List 1 Accent 1" w:uiPriority="65"/>
-    <w:lsdException w:name="Revision" w:semiHidden="1"/>
-    <w:lsdException w:name="List Paragraph" w:uiPriority="34" w:qFormat="1"/>
-    <w:lsdException w:name="Quote" w:uiPriority="29" w:qFormat="1"/>
-    <w:lsdException w:name="Intense Quote" w:uiPriority="30" w:qFormat="1"/>
-    <w:lsdException w:name="Medium List 2 Accent 1" w:uiPriority="66"/>
-    <w:lsdException w:name="Medium Grid 1 Accent 1" w:uiPriority="67"/>
-    <w:lsdException w:name="Medium Grid 2 Accent 1" w:uiPriority="68"/>
-    <w:lsdException w:name="Medium Grid 3 Accent 1" w:uiPriority="69"/>
-    <w:lsdException w:name="Dark List Accent 1" w:uiPriority="70"/>
-    <w:lsdException w:name="Colorful Shading Accent 1" w:uiPriority="71"/>
-    <w:lsdException w:name="Colorful List Accent 1" w:uiPriority="72"/>
-    <w:lsdException w:name="Colorful Grid Accent 1" w:uiPriority="73"/>
-    <w:lsdException w:name="Light Shading Accent 2" w:uiPriority="60"/>
-    <w:lsdException w:name="Light List Accent 2" w:uiPriority="61"/>
-    <w:lsdException w:name="Light Grid Accent 2" w:uiPriority="62"/>
-    <w:lsdException w:name="Medium Shading 1 Accent 2" w:uiPriority="63"/>
-    <w:lsdException w:name="Medium Shading 2 Accent 2" w:uiPriority="64"/>
-    <w:lsdException w:name="Medium List 1 Accent 2" w:uiPriority="65"/>
-    <w:lsdException w:name="Medium List 2 Accent 2" w:uiPriority="66"/>
-    <w:lsdException w:name="Medium Grid 1 Accent 2" w:uiPriority="67"/>
-    <w:lsdException w:name="Medium Grid 2 Accent 2" w:uiPriority="68"/>
-    <w:lsdException w:name="Medium Grid 3 Accent 2" w:uiPriority="69"/>
-    <w:lsdException w:name="Dark List Accent 2" w:uiPriority="70"/>
-    <w:lsdException w:name="Colorful Shading Accent 2" w:uiPriority="71"/>
-    <w:lsdException w:name="Colorful List Accent 2" w:uiPriority="72"/>
-    <w:lsdException w:name="Colorful Grid Accent 2" w:uiPriority="73"/>
-    <w:lsdException w:name="Light Shading Accent 3" w:uiPriority="60"/>
-    <w:lsdException w:name="Light List Accent 3" w:uiPriority="61"/>
-    <w:lsdException w:name="Light Grid Accent 3" w:uiPriority="62"/>
-    <w:lsdException w:name="Medium Shading 1 Accent 3" w:uiPriority="63"/>
-    <w:lsdException w:name="Medium Shading 2 Accent 3" w:uiPriority="64"/>
-    <w:lsdException w:name="Medium List 1 Accent 3" w:uiPriority="65"/>
-    <w:lsdException w:name="Medium List 2 Accent 3" w:uiPriority="66"/>
-    <w:lsdException w:name="Medium Grid 1 Accent 3" w:uiPriority="67"/>
-    <w:lsdException w:name="Medium Grid 2 Accent 3" w:uiPriority="68"/>
-    <w:lsdException w:name="Medium Grid 3 Accent 3" w:uiPriority="69"/>
-    <w:lsdException w:name="Dark List Accent 3" w:uiPriority="70"/>
-    <w:lsdException w:name="Colorful Shading Accent 3" w:uiPriority="71"/>
-    <w:lsdException w:name="Colorful List Accent 3" w:uiPriority="72"/>
-    <w:lsdException w:name="Colorful Grid Accent 3" w:uiPriority="73"/>
-    <w:lsdException w:name="Light Shading Accent 4" w:uiPriority="60"/>
-    <w:lsdException w:name="Light List Accent 4" w:uiPriority="61"/>
-    <w:lsdException w:name="Light Grid Accent 4" w:uiPriority="62"/>
-    <w:lsdException w:name="Medium Shading 1 Accent 4" w:uiPriority="63"/>
-    <w:lsdException w:name="Medium Shading 2 Accent 4" w:uiPriority="64"/>
-    <w:lsdException w:name="Medium List 1 Accent 4" w:uiPriority="65"/>
-    <w:lsdException w:name="Medium List 2 Accent 4" w:uiPriority="66"/>
-    <w:lsdException w:name="Medium Grid 1 Accent 4" w:uiPriority="67"/>
-    <w:lsdException w:name="Medium Grid 2 Accent 4" w:uiPriority="68"/>
-    <w:lsdException w:name="Medium Grid 3 Accent 4" w:uiPriority="69"/>
-    <w:lsdException w:name="Dark List Accent 4" w:uiPriority="70"/>
-    <w:lsdException w:name="Colorful Shading Accent 4" w:uiPriority="71"/>
-    <w:lsdException w:name="Colorful List Accent 4" w:uiPriority="72"/>
-    <w:lsdException w:name="Colorful Grid Accent 4" w:uiPriority="73"/>
-    <w:lsdException w:name="Light Shading Accent 5" w:uiPriority="60"/>
-    <w:lsdException w:name="Light List Accent 5" w:uiPriority="61"/>
-    <w:lsdException w:name="Light Grid Accent 5" w:uiPriority="62"/>
-    <w:lsdException w:name="Medium Shading 1 Accent 5" w:uiPriority="63"/>
-    <w:lsdException w:name="Medium Shading 2 Accent 5" w:uiPriority="64"/>
-    <w:lsdException w:name="Medium List 1 Accent 5" w:uiPriority="65"/>
-    <w:lsdException w:name="Medium List 2 Accent 5" w:uiPriority="66"/>
-    <w:lsdException w:name="Medium Grid 1 Accent 5" w:uiPriority="67"/>
-    <w:lsdException w:name="Medium Grid 2 Accent 5" w:uiPriority="68"/>
-    <w:lsdException w:name="Medium Grid 3 Accent 5" w:uiPriority="69"/>
-    <w:lsdException w:name="Dark List Accent 5" w:uiPriority="70"/>
-    <w:lsdException w:name="Colorful Shading Accent 5" w:uiPriority="71"/>
-    <w:lsdException w:name="Colorful List Accent 5" w:uiPriority="72"/>
-    <w:lsdException w:name="Colorful Grid Accent 5" w:uiPriority="73"/>
-    <w:lsdException w:name="Light Shading Accent 6" w:uiPriority="60"/>
-    <w:lsdException w:name="Light List Accent 6" w:uiPriority="61"/>
-    <w:lsdException w:name="Light Grid Accent 6" w:uiPriority="62"/>
-    <w:lsdException w:name="Medium Shading 1 Accent 6" w:uiPriority="63"/>
-    <w:lsdException w:name="Medium Shading 2 Accent 6" w:uiPriority="64"/>
-    <w:lsdException w:name="Medium List 1 Accent 6" w:uiPriority="65"/>
-    <w:lsdException w:name="Medium List 2 Accent 6" w:uiPriority="66"/>
-    <w:lsdException w:name="Medium Grid 1 Accent 6" w:uiPriority="67"/>
-    <w:lsdException w:name="Medium Grid 2 Accent 6" w:uiPriority="68"/>
-    <w:lsdException w:name="Medium Grid 3 Accent 6" w:uiPriority="69"/>
-    <w:lsdException w:name="Dark List Accent 6" w:uiPriority="70"/>
-    <w:lsdException w:name="Colorful Shading Accent 6" w:uiPriority="71"/>
-    <w:lsdException w:name="Colorful List Accent 6" w:uiPriority="72"/>
-    <w:lsdException w:name="Colorful Grid Accent 6" w:uiPriority="73"/>
-    <w:lsdException w:name="Subtle Emphasis" w:uiPriority="19" w:qFormat="1"/>
-    <w:lsdException w:name="Intense Emphasis" w:uiPriority="21" w:qFormat="1"/>
-    <w:lsdException w:name="Subtle Reference" w:uiPriority="31" w:qFormat="1"/>
-    <w:lsdException w:name="Intense Reference" w:uiPriority="32" w:qFormat="1"/>
-    <w:lsdException w:name="Book Title" w:uiPriority="33" w:qFormat="1"/>
-    <w:lsdException w:name="Bibliography" w:semiHidden="1" w:uiPriority="37" w:unhideWhenUsed="1"/>
-    <w:lsdException w:name="TOC Heading" w:semiHidden="1" w:uiPriority="39" w:unhideWhenUsed="1" w:qFormat="1"/>
-    <w:lsdException w:name="Plain Table 1" w:uiPriority="41"/>
-    <w:lsdException w:name="Plain Table 2" w:uiPriority="42"/>
-    <w:lsdException w:name="Plain Table 3" w:uiPriority="43"/>
-    <w:lsdException w:name="Plain Table 4" w:uiPriority="44"/>
-    <w:lsdException w:name="Plain Table 5" w:uiPriority="45"/>
-    <w:lsdException w:name="Grid Table Light" w:uiPriority="40"/>
-    <w:lsdException w:name="Grid Table 1 Light" w:uiPriority="46"/>
-    <w:lsdException w:name="Grid Table 2" w:uiPriority="47"/>
-    <w:lsdException w:name="Grid Table 3" w:uiPriority="48"/>
-    <w:lsdException w:name="Grid Table 4" w:uiPriority="49"/>
-    <w:lsdException w:name="Grid Table 5 Dark" w:uiPriority="50"/>
-    <w:lsdException w:name="Grid Table 6 Colorful" w:uiPriority="51"/>
-    <w:lsdException w:name="Grid Table 7 Colorful" w:uiPriority="52"/>
-    <w:lsdException w:name="Grid Table 1 Light Accent 1" w:uiPriority="46"/>
-    <w:lsdException w:name="Grid Table 2 Accent 1" w:uiPriority="47"/>
-    <w:lsdException w:name="Grid Table 3 Accent 1" w:uiPriority="48"/>
-    <w:lsdException w:name="Grid Table 4 Accent 1" w:uiPriority="49"/>
-    <w:lsdException w:name="Grid Table 5 Dark Accent 1" w:uiPriority="50"/>
-    <w:lsdException w:name="Grid Table 6 Colorful Accent 1" w:uiPriority="51"/>
-    <w:lsdException w:name="Grid Table 7 Colorful Accent 1" w:uiPriority="52"/>
-    <w:lsdException w:name="Grid Table 1 Light Accent 2" w:uiPriority="46"/>
-    <w:lsdException w:name="Grid Table 2 Accent 2" w:uiPriority="47"/>
-    <w:lsdException w:name="Grid Table 3 Accent 2" w:uiPriority="48"/>
-    <w:lsdException w:name="Grid Table 4 Accent 2" w:uiPriority="49"/>
-    <w:lsdException w:name="Grid Table 5 Dark Accent 2" w:uiPriority="50"/>
-    <w:lsdException w:name="Grid Table 6 Colorful Accent 2" w:uiPriority="51"/>
-    <w:lsdException w:name="Grid Table 7 Colorful Accent 2" w:uiPriority="52"/>
-    <w:lsdException w:name="Grid Table 1 Light Accent 3" w:uiPriority="46"/>
-    <w:lsdException w:name="Grid Table 2 Accent 3" w:uiPriority="47"/>
-    <w:lsdException w:name="Grid Table 3 Accent 3" w:uiPriority="48"/>
-    <w:lsdException w:name="Grid Table 4 Accent 3" w:uiPriority="49"/>
-    <w:lsdException w:name="Grid Table 5 Dark Accent 3" w:uiPriority="50"/>
-    <w:lsdException w:name="Grid Table 6 Colorful Accent 3" w:uiPriority="51"/>
-    <w:lsdException w:name="Grid Table 7 Colorful Accent 3" w:uiPriority="52"/>
-    <w:lsdException w:name="Grid Table 1 Light Accent 4" w:uiPriority="46"/>
-    <w:lsdException w:name="Grid Table 2 Accent 4" w:uiPriority="47"/>
-    <w:lsdException w:name="Grid Table 3 Accent 4" w:uiPriority="48"/>
-    <w:lsdException w:name="Grid Table 4 Accent 4" w:uiPriority="49"/>
-    <w:lsdException w:name="Grid Table 5 Dark Accent 4" w:uiPriority="50"/>
-    <w:lsdException w:name="Grid Table 6 Colorful Accent 4" w:uiPriority="51"/>
-    <w:lsdException w:name="Grid Table 7 Colorful Accent 4" w:uiPriority="52"/>
-    <w:lsdException w:name="Grid Table 1 Light Accent 5" w:uiPriority="46"/>
-    <w:lsdException w:name="Grid Table 2 Accent 5" w:uiPriority="47"/>
-    <w:lsdException w:name="Grid Table 3 Accent 5" w:uiPriority="48"/>
-    <w:lsdException w:name="Grid Table 4 Accent 5" w:uiPriority="49"/>
-    <w:lsdException w:name="Grid Table 5 Dark Accent 5" w:uiPriority="50"/>
-    <w:lsdException w:name="Grid Table 6 Colorful Accent 5" w:uiPriority="51"/>
-    <w:lsdException w:name="Grid Table 7 Colorful Accent 5" w:uiPriority="52"/>
-    <w:lsdException w:name="Grid Table 1 Light Accent 6" w:uiPriority="46"/>
-    <w:lsdException w:name="Grid Table 2 Accent 6" w:uiPriority="47"/>
-    <w:lsdException w:name="Grid Table 3 Accent 6" w:uiPriority="48"/>
-    <w:lsdException w:name="Grid Table 4 Accent 6" w:uiPriority="49"/>
-    <w:lsdException w:name="Grid Table 5 Dark Accent 6" w:uiPriority="50"/>
-    <w:lsdException w:name="Grid Table 6 Colorful Accent 6" w:uiPriority="51"/>
-    <w:lsdException w:name="Grid Table 7 Colorful Accent 6" w:uiPriority="52"/>
-    <w:lsdException w:name="List Table 1 Light" w:uiPriority="46"/>
-    <w:lsdException w:name="List Table 2" w:uiPriority="47"/>
-    <w:lsdException w:name="List Table 3" w:uiPriority="48"/>
-    <w:lsdException w:name="List Table 4" w:uiPriority="49"/>
-    <w:lsdException w:name="List Table 5 Dark" w:uiPriority="50"/>
-    <w:lsdException w:name="List Table 6 Colorful" w:uiPriority="51"/>
-    <w:lsdException w:name="List Table 7 Colorful" w:uiPriority="52"/>
-    <w:lsdException w:name="List Table 1 Light Accent 1" w:uiPriority="46"/>
-    <w:lsdException w:name="List Table 2 Accent 1" w:uiPriority="47"/>
-    <w:lsdException w:name="List Table 3 Accent 1" w:uiPriority="48"/>
-    <w:lsdException w:name="List Table 4 Accent 1" w:uiPriority="49"/>
-    <w:lsdException w:name="List Table 5 Dark Accent 1" w:uiPriority="50"/>
-    <w:lsdException w:name="List Table 6 Colorful Accent 1" w:uiPriority="51"/>
-    <w:lsdException w:name="List Table 7 Colorful Accent 1" w:uiPriority="52"/>
-    <w:lsdException w:name="List Table 1 Light Accent 2" w:uiPriority="46"/>
-    <w:lsdException w:name="List Table 2 Accent 2" w:uiPriority="47"/>
-    <w:lsdException w:name="List Table 3 Accent 2" w:uiPriority="48"/>
-    <w:lsdException w:name="List Table 4 Accent 2" w:uiPriority="49"/>
-    <w:lsdException w:name="List Table 5 Dark Accent 2" w:uiPriority="50"/>
-    <w:lsdException w:name="List Table 6 Colorful Accent 2" w:uiPriority="51"/>
-    <w:lsdException w:name="List Table 7 Colorful Accent 2" w:uiPriority="52"/>
-    <w:lsdException w:name="List Table 1 Light Accent 3" w:uiPriority="46"/>
-    <w:lsdException w:name="List Table 2 Accent 3" w:uiPriority="47"/>
-    <w:lsdException w:name="List Table 3 Accent 3" w:uiPriority="48"/>
-    <w:lsdException w:name="List Table 4 Accent 3" w:uiPriority="49"/>
-    <w:lsdException w:name="List Table 5 Dark Accent 3" w:uiPriority="50"/>
-    <w:lsdException w:name="List Table 6 Colorful Accent 3" w:uiPriority="51"/>
-    <w:lsdException w:name="List Table 7 Colorful Accent 3" w:uiPriority="52"/>
-    <w:lsdException w:name="List Table 1 Light Accent 4" w:uiPriority="46"/>
-    <w:lsdException w:name="List Table 2 Accent 4" w:uiPriority="47"/>
-    <w:lsdException w:name="List Table 3 Accent 4" w:uiPriority="48"/>
-    <w:lsdException w:name="List Table 4 Accent 4" w:uiPriority="49"/>
-    <w:lsdException w:name="List Table 5 Dark Accent 4" w:uiPriority="50"/>
-    <w:lsdException w:name="List Table 6 Colorful Accent 4" w:uiPriority="51"/>
-    <w:lsdException w:name="List Table 7 Colorful Accent 4" w:uiPriority="52"/>
-    <w:lsdException w:name="List Table 1 Light Accent 5" w:uiPriority="46"/>
-    <w:lsdException w:name="List Table 2 Accent 5" w:uiPriority="47"/>
-    <w:lsdException w:name="List Table 3 Accent 5" w:uiPriority="48"/>
-    <w:lsdException w:name="List Table 4 Accent 5" w:uiPriority="49"/>
-    <w:lsdException w:name="List Table 5 Dark Accent 5" w:uiPriority="50"/>
-    <w:lsdException w:name="List Table 6 Colorful Accent 5" w:uiPriority="51"/>
-    <w:lsdException w:name="List Table 7 Colorful Accent 5" w:uiPriority="52"/>
-    <w:lsdException w:name="List Table 1 Light Accent 6" w:uiPriority="46"/>
-    <w:lsdException w:name="List Table 2 Accent 6" w:uiPriority="47"/>
-    <w:lsdException w:name="List Table 3 Accent 6" w:uiPriority="48"/>
-    <w:lsdException w:name="List Table 4 Accent 6" w:uiPriority="49"/>
-    <w:lsdException w:name="List Table 5 Dark Accent 6" w:uiPriority="50"/>
-    <w:lsdException w:name="List Table 6 Colorful Accent 6" w:uiPriority="51"/>
-    <w:lsdException w:name="List Table 7 Colorful Accent 6" w:uiPriority="52"/>
-  </w:latentStyles>
-  <w:style w:type="paragraph" w:default="1" w:styleId="Normal">
-    <w:name w:val="Normal"/>
-    <w:qFormat/>
-  </w:style>
-  <w:style w:type="character" w:default="1" w:styleId="Fuentedeprrafopredeter">
-    <w:name w:val="Default Paragraph Font"/>
-    <w:uiPriority w:val="1"/>
-    <w:semiHidden/>
-    <w:unhideWhenUsed/>
-  </w:style>
-  <w:style w:type="table" w:default="1" w:styleId="Tablanormal">
-    <w:name w:val="Normal Table"/>
-    <w:uiPriority w:val="99"/>
-    <w:semiHidden/>
-    <w:unhideWhenUsed/>
-    <w:tblPr>
-      <w:tblInd w:w="0" w:type="dxa"/>
-      <w:tblCellMar>
-        <w:top w:w="0" w:type="dxa"/>
-        <w:left w:w="108" w:type="dxa"/>
-        <w:bottom w:w="0" w:type="dxa"/>
-        <w:right w:w="108" w:type="dxa"/>
-      </w:tblCellMar>
-    </w:tblPr>
-  </w:style>
-  <w:style w:type="numbering" w:default="1" w:styleId="Sinlista">
-    <w:name w:val="No List"/>
-    <w:uiPriority w:val="99"/>
-    <w:semiHidden/>
-    <w:unhideWhenUsed/>
-  </w:style>
-</w:styles>
-</file>
-
-<file path=word/glossary/webSettings.xml><?xml version="1.0" encoding="utf-8"?>
-<w:webSettings xmlns:mc="http://schemas.openxmlformats.org/markup-compatibility/2006" xmlns:r="http://schemas.openxmlformats.org/officeDocument/2006/relationships" xmlns:w="http://schemas.openxmlformats.org/wordprocessingml/2006/main" xmlns:w14="http://schemas.microsoft.com/office/word/2010/wordml" xmlns:w15="http://schemas.microsoft.com/office/word/2012/wordml" xmlns:w16se="http://schemas.microsoft.com/office/word/2015/wordml/symex" mc:Ignorable="w14 w15 w16se"/>
 </file>
 
 <file path=word/theme/theme1.xml><?xml version="1.0" encoding="utf-8"?>
@@ -9929,12 +9632,9 @@
 </file>
 
 <file path=customXml/item1.xml><?xml version="1.0" encoding="utf-8"?>
-<?mso-contentType ?>
-<FormTemplates xmlns="http://schemas.microsoft.com/sharepoint/v3/contenttype/forms">
-  <Display>DocumentLibraryForm</Display>
-  <Edit>DocumentLibraryForm</Edit>
-  <New>DocumentLibraryForm</New>
-</FormTemplates>
+<p:properties xmlns:p="http://schemas.microsoft.com/office/2006/metadata/properties" xmlns:xsi="http://www.w3.org/2001/XMLSchema-instance" xmlns:pc="http://schemas.microsoft.com/office/infopath/2007/PartnerControls">
+  <documentManagement/>
+</p:properties>
 </file>
 
 <file path=customXml/item2.xml><?xml version="1.0" encoding="utf-8"?>
@@ -10070,9 +9770,12 @@
 </file>
 
 <file path=customXml/item3.xml><?xml version="1.0" encoding="utf-8"?>
-<p:properties xmlns:p="http://schemas.microsoft.com/office/2006/metadata/properties" xmlns:xsi="http://www.w3.org/2001/XMLSchema-instance" xmlns:pc="http://schemas.microsoft.com/office/infopath/2007/PartnerControls">
-  <documentManagement/>
-</p:properties>
+<?mso-contentType ?>
+<FormTemplates xmlns="http://schemas.microsoft.com/sharepoint/v3/contenttype/forms">
+  <Display>DocumentLibraryForm</Display>
+  <Edit>DocumentLibraryForm</Edit>
+  <New>DocumentLibraryForm</New>
+</FormTemplates>
 </file>
 
 <file path=customXml/item4.xml><?xml version="1.0" encoding="utf-8"?>
@@ -10080,9 +9783,10 @@
 </file>
 
 <file path=customXml/itemProps1.xml><?xml version="1.0" encoding="utf-8"?>
-<ds:datastoreItem xmlns:ds="http://schemas.openxmlformats.org/officeDocument/2006/customXml" ds:itemID="{DABAA964-10BA-4DBC-ABF2-CDEAC0FAF7AA}">
+<ds:datastoreItem xmlns:ds="http://schemas.openxmlformats.org/officeDocument/2006/customXml" ds:itemID="{5F1783E3-BA1C-4CA3-8E32-C9B378BBED03}">
   <ds:schemaRefs>
-    <ds:schemaRef ds:uri="http://schemas.microsoft.com/sharepoint/v3/contenttype/forms"/>
+    <ds:schemaRef ds:uri="http://schemas.microsoft.com/office/2006/metadata/properties"/>
+    <ds:schemaRef ds:uri="http://schemas.microsoft.com/office/infopath/2007/PartnerControls"/>
   </ds:schemaRefs>
 </ds:datastoreItem>
 </file>
@@ -10106,17 +9810,9 @@
 </file>
 
 <file path=customXml/itemProps3.xml><?xml version="1.0" encoding="utf-8"?>
-<ds:datastoreItem xmlns:ds="http://schemas.openxmlformats.org/officeDocument/2006/customXml" ds:itemID="{5F1783E3-BA1C-4CA3-8E32-C9B378BBED03}">
+<ds:datastoreItem xmlns:ds="http://schemas.openxmlformats.org/officeDocument/2006/customXml" ds:itemID="{DABAA964-10BA-4DBC-ABF2-CDEAC0FAF7AA}">
   <ds:schemaRefs>
-    <ds:schemaRef ds:uri="http://purl.org/dc/terms/"/>
-    <ds:schemaRef ds:uri="http://purl.org/dc/dcmitype/"/>
-    <ds:schemaRef ds:uri="http://schemas.microsoft.com/office/2006/metadata/properties"/>
-    <ds:schemaRef ds:uri="http://www.w3.org/XML/1998/namespace"/>
-    <ds:schemaRef ds:uri="http://schemas.microsoft.com/office/2006/documentManagement/types"/>
-    <ds:schemaRef ds:uri="126e8a1c-9ea9-435a-ac89-d06c80d62e30"/>
-    <ds:schemaRef ds:uri="http://purl.org/dc/elements/1.1/"/>
-    <ds:schemaRef ds:uri="http://schemas.microsoft.com/office/infopath/2007/PartnerControls"/>
-    <ds:schemaRef ds:uri="http://schemas.openxmlformats.org/package/2006/metadata/core-properties"/>
+    <ds:schemaRef ds:uri="http://schemas.microsoft.com/sharepoint/v3/contenttype/forms"/>
   </ds:schemaRefs>
 </ds:datastoreItem>
 </file>

</xml_diff>